<commit_message>
use xlsx file only
</commit_message>
<xml_diff>
--- a/src/Οδηγίες συμπλήρωσης αρχείου excel v4.3.docx
+++ b/src/Οδηγίες συμπλήρωσης αρχείου excel v4.3.docx
@@ -279,77 +279,7 @@
           <w:rFonts w:ascii="Segoe UI" w:hAnsi="Segoe UI" w:cs="Segoe UI"/>
           <w:lang w:val="el-GR"/>
         </w:rPr>
-        <w:t xml:space="preserve">Το πλήθος των μαθητών που συγκεντρώνονται κάθε </w:t>
-      </w:r>
-      <w:r>
-        <w:rPr>
-          <w:rFonts w:ascii="Segoe UI" w:hAnsi="Segoe UI" w:cs="Segoe UI"/>
-          <w:lang w:val="el-GR"/>
-        </w:rPr>
-        <w:t>έτος</w:t>
-      </w:r>
-      <w:r>
-        <w:rPr>
-          <w:rFonts w:ascii="Segoe UI" w:hAnsi="Segoe UI" w:cs="Segoe UI"/>
-          <w:lang w:val="el-GR"/>
-        </w:rPr>
-        <w:t xml:space="preserve"> </w:t>
-      </w:r>
-      <w:r>
-        <w:rPr>
-          <w:rFonts w:ascii="Segoe UI" w:hAnsi="Segoe UI" w:cs="Segoe UI"/>
-          <w:lang w:val="el-GR"/>
-        </w:rPr>
-        <w:t xml:space="preserve">προς </w:t>
-      </w:r>
-      <w:r>
-        <w:rPr>
-          <w:rFonts w:ascii="Segoe UI" w:hAnsi="Segoe UI" w:cs="Segoe UI"/>
-          <w:lang w:val="el-GR"/>
-        </w:rPr>
-        <w:t xml:space="preserve">μεταφορά </w:t>
-      </w:r>
-      <w:r>
-        <w:rPr>
-          <w:rFonts w:ascii="Segoe UI" w:hAnsi="Segoe UI" w:cs="Segoe UI"/>
-          <w:lang w:val="el-GR"/>
-        </w:rPr>
-        <w:t>υπολογίζεται περίπου στις 5.</w:t>
-      </w:r>
-      <w:r>
-        <w:rPr>
-          <w:rFonts w:ascii="Segoe UI" w:hAnsi="Segoe UI" w:cs="Segoe UI"/>
-          <w:lang w:val="el-GR"/>
-        </w:rPr>
-        <w:t>0</w:t>
-      </w:r>
-      <w:r>
-        <w:rPr>
-          <w:rFonts w:ascii="Segoe UI" w:hAnsi="Segoe UI" w:cs="Segoe UI"/>
-          <w:lang w:val="el-GR"/>
-        </w:rPr>
-        <w:t>00-5.</w:t>
-      </w:r>
-      <w:r>
-        <w:rPr>
-          <w:rFonts w:ascii="Segoe UI" w:hAnsi="Segoe UI" w:cs="Segoe UI"/>
-          <w:lang w:val="el-GR"/>
-        </w:rPr>
-        <w:t>3</w:t>
-      </w:r>
-      <w:r>
-        <w:rPr>
-          <w:rFonts w:ascii="Segoe UI" w:hAnsi="Segoe UI" w:cs="Segoe UI"/>
-          <w:lang w:val="el-GR"/>
-        </w:rPr>
-        <w:t>00.</w:t>
-      </w:r>
-      <w:r>
-        <w:rPr>
-          <w:rFonts w:ascii="Segoe UI" w:hAnsi="Segoe UI" w:cs="Segoe UI"/>
-          <w:lang w:val="el-GR"/>
-        </w:rPr>
-        <w:t xml:space="preserve"> Λαμβάνοντας υπ’ όψη πως πρέπει οι σχολικές μονάδες να </w:t>
+        <w:t xml:space="preserve">Λαμβάνοντας υπ’ όψη πως πρέπει οι σχολικές μονάδες να </w:t>
       </w:r>
       <w:r>
         <w:rPr>
@@ -377,14 +307,21 @@
           <w:rFonts w:ascii="Segoe UI" w:hAnsi="Segoe UI" w:cs="Segoe UI"/>
           <w:lang w:val="el-GR"/>
         </w:rPr>
-        <w:t>, το συνολικό πλήθος ξεπερνάει τις 12000</w:t>
-      </w:r>
-      <w:r>
-        <w:rPr>
-          <w:rFonts w:ascii="Segoe UI" w:hAnsi="Segoe UI" w:cs="Segoe UI"/>
-          <w:lang w:val="el-GR"/>
-        </w:rPr>
-        <w:t xml:space="preserve"> καταχωρήσεις.</w:t>
+        <w:t xml:space="preserve">, το συνολικό πλήθος </w:t>
+      </w:r>
+      <w:r>
+        <w:rPr>
+          <w:rFonts w:ascii="Segoe UI" w:hAnsi="Segoe UI" w:cs="Segoe UI"/>
+          <w:lang w:val="el-GR"/>
+        </w:rPr>
+        <w:t>αυξάνει σε μεγάλο βαθμό</w:t>
+      </w:r>
+      <w:r>
+        <w:rPr>
+          <w:rFonts w:ascii="Segoe UI" w:hAnsi="Segoe UI" w:cs="Segoe UI"/>
+          <w:lang w:val="el-GR"/>
+        </w:rPr>
+        <w:t>.</w:t>
       </w:r>
       <w:r>
         <w:rPr>
@@ -495,6 +432,19 @@
           <w:rFonts w:ascii="Segoe UI" w:hAnsi="Segoe UI" w:cs="Segoe UI"/>
         </w:rPr>
         <w:t>excel</w:t>
+      </w:r>
+      <w:r>
+        <w:rPr>
+          <w:rFonts w:ascii="Segoe UI" w:hAnsi="Segoe UI" w:cs="Segoe UI"/>
+          <w:lang w:val="el-GR"/>
+        </w:rPr>
+        <w:t xml:space="preserve"> (</w:t>
+      </w:r>
+      <w:r>
+        <w:rPr>
+          <w:rFonts w:ascii="Segoe UI" w:hAnsi="Segoe UI" w:cs="Segoe UI"/>
+        </w:rPr>
+        <w:t>XLSX)</w:t>
       </w:r>
       <w:r>
         <w:rPr>
@@ -673,181 +623,38 @@
     <w:p>
       <w:pPr>
         <w:pStyle w:val="a8"/>
-        <w:ind w:left="426"/>
+        <w:numPr>
+          <w:ilvl w:val="0"/>
+          <w:numId w:val="1"/>
+        </w:numPr>
+        <w:ind w:left="426" w:hanging="426"/>
         <w:contextualSpacing w:val="0"/>
         <w:jc w:val="both"/>
         <w:rPr>
-          <w:rStyle w:val="-"/>
-          <w:rFonts w:ascii="Segoe UI" w:hAnsi="Segoe UI" w:cs="Segoe UI"/>
-          <w:lang w:val="el-GR"/>
-        </w:rPr>
-      </w:pPr>
-      <w:r>
-        <w:rPr>
-          <w:rFonts w:ascii="Segoe UI" w:hAnsi="Segoe UI" w:cs="Segoe UI"/>
-          <w:lang w:val="el-GR"/>
-        </w:rPr>
-        <w:t xml:space="preserve">ή για τις υπηρεσίες που χρησιμοποιούν το </w:t>
-      </w:r>
-      <w:r>
-        <w:rPr>
-          <w:rFonts w:ascii="Segoe UI" w:hAnsi="Segoe UI" w:cs="Segoe UI"/>
-        </w:rPr>
-        <w:t>MS</w:t>
-      </w:r>
-      <w:r>
-        <w:rPr>
-          <w:rFonts w:ascii="Segoe UI" w:hAnsi="Segoe UI" w:cs="Segoe UI"/>
-          <w:lang w:val="el-GR"/>
-        </w:rPr>
-        <w:t xml:space="preserve"> </w:t>
-      </w:r>
-      <w:r>
-        <w:rPr>
-          <w:rFonts w:ascii="Segoe UI" w:hAnsi="Segoe UI" w:cs="Segoe UI"/>
-        </w:rPr>
-        <w:t>Office</w:t>
-      </w:r>
-      <w:r>
-        <w:rPr>
-          <w:rFonts w:ascii="Segoe UI" w:hAnsi="Segoe UI" w:cs="Segoe UI"/>
-          <w:lang w:val="el-GR"/>
-        </w:rPr>
-        <w:t xml:space="preserve"> 2003 ή παλιότερο, από τη διεύθυνση</w:t>
-      </w:r>
-    </w:p>
-    <w:p>
-      <w:pPr>
-        <w:pStyle w:val="a8"/>
-        <w:ind w:left="426"/>
-        <w:contextualSpacing w:val="0"/>
-        <w:jc w:val="both"/>
-        <w:rPr>
-          <w:rFonts w:ascii="Segoe UI" w:hAnsi="Segoe UI" w:cs="Segoe UI"/>
-          <w:lang w:val="el-GR"/>
-        </w:rPr>
-      </w:pPr>
-      <w:hyperlink r:id="rId13" w:history="1">
-        <w:r>
-          <w:rPr>
-            <w:rStyle w:val="-"/>
-            <w:rFonts w:ascii="Segoe UI" w:hAnsi="Segoe UI" w:cs="Segoe UI"/>
-          </w:rPr>
-          <w:t>http</w:t>
-        </w:r>
-        <w:r>
-          <w:rPr>
-            <w:rStyle w:val="-"/>
-            <w:rFonts w:ascii="Segoe UI" w:hAnsi="Segoe UI" w:cs="Segoe UI"/>
-            <w:lang w:val="el-GR"/>
-          </w:rPr>
-          <w:t>://</w:t>
-        </w:r>
-        <w:r>
-          <w:rPr>
-            <w:rStyle w:val="-"/>
-            <w:rFonts w:ascii="Segoe UI" w:hAnsi="Segoe UI" w:cs="Segoe UI"/>
-          </w:rPr>
-          <w:t>www</w:t>
-        </w:r>
-        <w:r>
-          <w:rPr>
-            <w:rStyle w:val="-"/>
-            <w:rFonts w:ascii="Segoe UI" w:hAnsi="Segoe UI" w:cs="Segoe UI"/>
-            <w:lang w:val="el-GR"/>
-          </w:rPr>
-          <w:t>.</w:t>
-        </w:r>
-        <w:proofErr w:type="spellStart"/>
-        <w:r>
-          <w:rPr>
-            <w:rStyle w:val="-"/>
-            <w:rFonts w:ascii="Segoe UI" w:hAnsi="Segoe UI" w:cs="Segoe UI"/>
-          </w:rPr>
-          <w:t>korinthia</w:t>
-        </w:r>
-        <w:proofErr w:type="spellEnd"/>
-        <w:r>
-          <w:rPr>
-            <w:rStyle w:val="-"/>
-            <w:rFonts w:ascii="Segoe UI" w:hAnsi="Segoe UI" w:cs="Segoe UI"/>
-            <w:lang w:val="el-GR"/>
-          </w:rPr>
-          <w:t>.</w:t>
-        </w:r>
-        <w:r>
-          <w:rPr>
-            <w:rStyle w:val="-"/>
-            <w:rFonts w:ascii="Segoe UI" w:hAnsi="Segoe UI" w:cs="Segoe UI"/>
-          </w:rPr>
-          <w:t>gr</w:t>
-        </w:r>
-        <w:r>
-          <w:rPr>
-            <w:rStyle w:val="-"/>
-            <w:rFonts w:ascii="Segoe UI" w:hAnsi="Segoe UI" w:cs="Segoe UI"/>
-            <w:lang w:val="el-GR"/>
-          </w:rPr>
-          <w:t>/</w:t>
-        </w:r>
-        <w:proofErr w:type="spellStart"/>
-        <w:r>
-          <w:rPr>
-            <w:rStyle w:val="-"/>
-            <w:rFonts w:ascii="Segoe UI" w:hAnsi="Segoe UI" w:cs="Segoe UI"/>
-          </w:rPr>
-          <w:t>metafores</w:t>
-        </w:r>
-        <w:proofErr w:type="spellEnd"/>
-        <w:r>
-          <w:rPr>
-            <w:rStyle w:val="-"/>
-            <w:rFonts w:ascii="Segoe UI" w:hAnsi="Segoe UI" w:cs="Segoe UI"/>
-            <w:lang w:val="el-GR"/>
-          </w:rPr>
-          <w:t>/</w:t>
-        </w:r>
-        <w:r>
-          <w:rPr>
-            <w:rStyle w:val="-"/>
-            <w:rFonts w:ascii="Segoe UI" w:hAnsi="Segoe UI" w:cs="Segoe UI"/>
-          </w:rPr>
-          <w:t>empty</w:t>
-        </w:r>
-        <w:r>
-          <w:rPr>
-            <w:rStyle w:val="-"/>
-            <w:rFonts w:ascii="Segoe UI" w:hAnsi="Segoe UI" w:cs="Segoe UI"/>
-            <w:lang w:val="el-GR"/>
-          </w:rPr>
-          <w:t>_</w:t>
-        </w:r>
-        <w:r>
-          <w:rPr>
-            <w:rStyle w:val="-"/>
-            <w:rFonts w:ascii="Segoe UI" w:hAnsi="Segoe UI" w:cs="Segoe UI"/>
-            <w:lang w:val="el-GR"/>
-          </w:rPr>
-          <w:t>2025-2026</w:t>
-        </w:r>
-        <w:r>
-          <w:rPr>
-            <w:rStyle w:val="-"/>
-            <w:rFonts w:ascii="Segoe UI" w:hAnsi="Segoe UI" w:cs="Segoe UI"/>
-            <w:lang w:val="el-GR"/>
-          </w:rPr>
-          <w:t>.</w:t>
-        </w:r>
-        <w:proofErr w:type="spellStart"/>
-        <w:r>
-          <w:rPr>
-            <w:rStyle w:val="-"/>
-            <w:rFonts w:ascii="Segoe UI" w:hAnsi="Segoe UI" w:cs="Segoe UI"/>
-          </w:rPr>
-          <w:t>xls</w:t>
-        </w:r>
-        <w:proofErr w:type="spellEnd"/>
-      </w:hyperlink>
+          <w:rFonts w:ascii="Segoe UI" w:hAnsi="Segoe UI" w:cs="Segoe UI"/>
+          <w:lang w:val="el-GR"/>
+        </w:rPr>
+      </w:pPr>
+      <w:r>
+        <w:rPr>
+          <w:rFonts w:ascii="Segoe UI" w:hAnsi="Segoe UI" w:cs="Segoe UI"/>
+          <w:lang w:val="el-GR"/>
+        </w:rPr>
+        <w:t xml:space="preserve">Στο αρχείο </w:t>
+      </w:r>
+      <w:r>
+        <w:rPr>
+          <w:rFonts w:ascii="Segoe UI" w:hAnsi="Segoe UI" w:cs="Segoe UI"/>
+        </w:rPr>
+        <w:t>excel</w:t>
+      </w:r>
+      <w:r>
+        <w:rPr>
+          <w:rFonts w:ascii="Segoe UI" w:hAnsi="Segoe UI" w:cs="Segoe UI"/>
+          <w:lang w:val="el-GR"/>
+        </w:rPr>
+        <w:t xml:space="preserve"> που κάνετε λήψη από τον ανωτέρω σύνδεσμο, το φύλλο που θα συμπληρωθεί, θα πρέπει να παραμείνει με ονομασία «ΜΑΘΗΤΕΣ».</w:t>
+      </w:r>
     </w:p>
     <w:p>
       <w:pPr>
@@ -869,20 +676,7 @@
           <w:rFonts w:ascii="Segoe UI" w:hAnsi="Segoe UI" w:cs="Segoe UI"/>
           <w:lang w:val="el-GR"/>
         </w:rPr>
-        <w:t xml:space="preserve">Στο αρχείο </w:t>
-      </w:r>
-      <w:r>
-        <w:rPr>
-          <w:rFonts w:ascii="Segoe UI" w:hAnsi="Segoe UI" w:cs="Segoe UI"/>
-        </w:rPr>
-        <w:t>excel</w:t>
-      </w:r>
-      <w:r>
-        <w:rPr>
-          <w:rFonts w:ascii="Segoe UI" w:hAnsi="Segoe UI" w:cs="Segoe UI"/>
-          <w:lang w:val="el-GR"/>
-        </w:rPr>
-        <w:t xml:space="preserve"> που κάνετε λήψη από τον ανωτέρω σύνδεσμο, το φύλλο που θα συμπληρωθεί, θα πρέπει να παραμείνει με ονομασία «ΜΑΘΗΤΕΣ».</w:t>
+        <w:t>Η πρώτη γραμμή του φύλλου «ΜΑΘΗΤΕΣ» δεν εμφανίζεται και δεν θα πρέπει σε αυτή να γίνει καμία επέμβαση.</w:t>
       </w:r>
     </w:p>
     <w:p>
@@ -905,7 +699,7 @@
           <w:rFonts w:ascii="Segoe UI" w:hAnsi="Segoe UI" w:cs="Segoe UI"/>
           <w:lang w:val="el-GR"/>
         </w:rPr>
-        <w:t>Η πρώτη γραμμή του φύλλου «ΜΑΘΗΤΕΣ» δεν εμφανίζεται και δεν θα πρέπει σε αυτή να γίνει καμία επέμβαση.</w:t>
+        <w:t>Η δεύτερη γραμμή του φύλλου «ΜΑΘΗΤΕΣ» περιέχει τους τίτλους των στηλών προκειμένου να συμπληρωθούν τα αντίστοιχα πεδία με τις σχετικές πληροφορίες για κάθε μαθητή.</w:t>
       </w:r>
     </w:p>
     <w:p>
@@ -928,7 +722,62 @@
           <w:rFonts w:ascii="Segoe UI" w:hAnsi="Segoe UI" w:cs="Segoe UI"/>
           <w:lang w:val="el-GR"/>
         </w:rPr>
-        <w:t>Η δεύτερη γραμμή του φύλλου «ΜΑΘΗΤΕΣ» περιέχει τους τίτλους των στηλών προκειμένου να συμπληρωθούν τα αντίστοιχα πεδία με τις σχετικές πληροφορίες για κάθε μαθητή.</w:t>
+        <w:t xml:space="preserve">Το αρχείο </w:t>
+      </w:r>
+      <w:r>
+        <w:rPr>
+          <w:rFonts w:ascii="Segoe UI" w:hAnsi="Segoe UI" w:cs="Segoe UI"/>
+        </w:rPr>
+        <w:t>excel</w:t>
+      </w:r>
+      <w:r>
+        <w:rPr>
+          <w:rFonts w:ascii="Segoe UI" w:hAnsi="Segoe UI" w:cs="Segoe UI"/>
+          <w:lang w:val="el-GR"/>
+        </w:rPr>
+        <w:t xml:space="preserve"> </w:t>
+      </w:r>
+      <w:r>
+        <w:rPr>
+          <w:rFonts w:ascii="Segoe UI" w:hAnsi="Segoe UI" w:cs="Segoe UI"/>
+          <w:lang w:val="el-GR"/>
+        </w:rPr>
+        <w:t xml:space="preserve">πριν σταλεί, </w:t>
+      </w:r>
+      <w:r>
+        <w:rPr>
+          <w:rFonts w:ascii="Segoe UI" w:hAnsi="Segoe UI" w:cs="Segoe UI"/>
+          <w:lang w:val="el-GR"/>
+        </w:rPr>
+        <w:t>θα πρέπει να μετονομαστεί κατάλληλα με το όνομα της Σχολικής Μονάδας</w:t>
+      </w:r>
+      <w:r>
+        <w:rPr>
+          <w:rFonts w:ascii="Segoe UI" w:hAnsi="Segoe UI" w:cs="Segoe UI"/>
+          <w:lang w:val="el-GR"/>
+        </w:rPr>
+        <w:t xml:space="preserve"> που συμπληρώνει τα στοιχεία, </w:t>
+      </w:r>
+      <w:r>
+        <w:rPr>
+          <w:rFonts w:ascii="Segoe UI" w:hAnsi="Segoe UI" w:cs="Segoe UI"/>
+          <w:lang w:val="el-GR"/>
+        </w:rPr>
+        <w:t>ή της Διεύθυνσης Εκπαίδευσης</w:t>
+      </w:r>
+      <w:r>
+        <w:rPr>
+          <w:rFonts w:ascii="Segoe UI" w:hAnsi="Segoe UI" w:cs="Segoe UI"/>
+          <w:lang w:val="el-GR"/>
+        </w:rPr>
+        <w:t xml:space="preserve"> αντίστοιχα, για τα συγκεντρωτικά στοιχεία</w:t>
+      </w:r>
+      <w:r>
+        <w:rPr>
+          <w:rFonts w:ascii="Segoe UI" w:hAnsi="Segoe UI" w:cs="Segoe UI"/>
+          <w:lang w:val="el-GR"/>
+        </w:rPr>
+        <w:t>.</w:t>
       </w:r>
     </w:p>
     <w:p>
@@ -951,55 +800,21 @@
           <w:rFonts w:ascii="Segoe UI" w:hAnsi="Segoe UI" w:cs="Segoe UI"/>
           <w:lang w:val="el-GR"/>
         </w:rPr>
-        <w:t xml:space="preserve">Το αρχείο </w:t>
-      </w:r>
-      <w:r>
-        <w:rPr>
-          <w:rFonts w:ascii="Segoe UI" w:hAnsi="Segoe UI" w:cs="Segoe UI"/>
-        </w:rPr>
-        <w:t>excel</w:t>
-      </w:r>
-      <w:r>
-        <w:rPr>
-          <w:rFonts w:ascii="Segoe UI" w:hAnsi="Segoe UI" w:cs="Segoe UI"/>
-          <w:lang w:val="el-GR"/>
-        </w:rPr>
-        <w:t xml:space="preserve"> </w:t>
-      </w:r>
-      <w:r>
-        <w:rPr>
-          <w:rFonts w:ascii="Segoe UI" w:hAnsi="Segoe UI" w:cs="Segoe UI"/>
-          <w:lang w:val="el-GR"/>
-        </w:rPr>
-        <w:t xml:space="preserve">πριν σταλεί, </w:t>
-      </w:r>
-      <w:r>
-        <w:rPr>
-          <w:rFonts w:ascii="Segoe UI" w:hAnsi="Segoe UI" w:cs="Segoe UI"/>
-          <w:lang w:val="el-GR"/>
-        </w:rPr>
-        <w:t>θα πρέπει να μετονομαστεί κατάλληλα με το όνομα της Σχολικής Μονάδας</w:t>
-      </w:r>
-      <w:r>
-        <w:rPr>
-          <w:rFonts w:ascii="Segoe UI" w:hAnsi="Segoe UI" w:cs="Segoe UI"/>
-          <w:lang w:val="el-GR"/>
-        </w:rPr>
-        <w:t xml:space="preserve"> που συμπληρώνει τα στοιχεία, </w:t>
-      </w:r>
-      <w:r>
-        <w:rPr>
-          <w:rFonts w:ascii="Segoe UI" w:hAnsi="Segoe UI" w:cs="Segoe UI"/>
-          <w:lang w:val="el-GR"/>
-        </w:rPr>
-        <w:t>ή της Διεύθυνσης Εκπαίδευσης</w:t>
-      </w:r>
-      <w:r>
-        <w:rPr>
-          <w:rFonts w:ascii="Segoe UI" w:hAnsi="Segoe UI" w:cs="Segoe UI"/>
-          <w:lang w:val="el-GR"/>
-        </w:rPr>
-        <w:t xml:space="preserve"> αντίστοιχα, για τα συγκεντρωτικά στοιχεία</w:t>
+        <w:t xml:space="preserve">Κάθε γραμμή </w:t>
+      </w:r>
+      <w:r>
+        <w:rPr>
+          <w:rFonts w:ascii="Segoe UI" w:hAnsi="Segoe UI" w:cs="Segoe UI"/>
+          <w:lang w:val="el-GR"/>
+        </w:rPr>
+        <w:t xml:space="preserve">που συμπληρώνεται </w:t>
+      </w:r>
+      <w:r>
+        <w:rPr>
+          <w:rFonts w:ascii="Segoe UI" w:hAnsi="Segoe UI" w:cs="Segoe UI"/>
+          <w:lang w:val="el-GR"/>
+        </w:rPr>
+        <w:t>θα πρέπει να αφορά έναν μόνο μαθητή</w:t>
       </w:r>
       <w:r>
         <w:rPr>
@@ -1029,28 +844,42 @@
           <w:rFonts w:ascii="Segoe UI" w:hAnsi="Segoe UI" w:cs="Segoe UI"/>
           <w:lang w:val="el-GR"/>
         </w:rPr>
-        <w:t xml:space="preserve">Κάθε γραμμή </w:t>
-      </w:r>
-      <w:r>
-        <w:rPr>
-          <w:rFonts w:ascii="Segoe UI" w:hAnsi="Segoe UI" w:cs="Segoe UI"/>
-          <w:lang w:val="el-GR"/>
-        </w:rPr>
-        <w:t xml:space="preserve">που συμπληρώνεται </w:t>
-      </w:r>
-      <w:r>
-        <w:rPr>
-          <w:rFonts w:ascii="Segoe UI" w:hAnsi="Segoe UI" w:cs="Segoe UI"/>
-          <w:lang w:val="el-GR"/>
-        </w:rPr>
-        <w:t>θα πρέπει να αφορά έναν μόνο μαθητή</w:t>
-      </w:r>
-      <w:r>
-        <w:rPr>
-          <w:rFonts w:ascii="Segoe UI" w:hAnsi="Segoe UI" w:cs="Segoe UI"/>
-          <w:lang w:val="el-GR"/>
-        </w:rPr>
-        <w:t>.</w:t>
+        <w:t xml:space="preserve">Κάθε </w:t>
+      </w:r>
+      <w:r>
+        <w:rPr>
+          <w:rFonts w:ascii="Segoe UI" w:hAnsi="Segoe UI" w:cs="Segoe UI"/>
+          <w:lang w:val="el-GR"/>
+        </w:rPr>
+        <w:t>μαθητής θα πρέπει να</w:t>
+      </w:r>
+      <w:r>
+        <w:rPr>
+          <w:rFonts w:ascii="Segoe UI" w:hAnsi="Segoe UI" w:cs="Segoe UI"/>
+          <w:lang w:val="el-GR"/>
+        </w:rPr>
+        <w:t xml:space="preserve"> έχει όλ</w:t>
+      </w:r>
+      <w:r>
+        <w:rPr>
+          <w:rFonts w:ascii="Segoe UI" w:hAnsi="Segoe UI" w:cs="Segoe UI"/>
+          <w:lang w:val="el-GR"/>
+        </w:rPr>
+        <w:t>ες</w:t>
+      </w:r>
+      <w:r>
+        <w:rPr>
+          <w:rFonts w:ascii="Segoe UI" w:hAnsi="Segoe UI" w:cs="Segoe UI"/>
+          <w:lang w:val="el-GR"/>
+        </w:rPr>
+        <w:t xml:space="preserve"> τις πληροφορίες που τον αφορούν</w:t>
+      </w:r>
+      <w:r>
+        <w:rPr>
+          <w:rFonts w:ascii="Segoe UI" w:hAnsi="Segoe UI" w:cs="Segoe UI"/>
+          <w:lang w:val="el-GR"/>
+        </w:rPr>
+        <w:t xml:space="preserve"> σε μία γραμμή μόνο.</w:t>
       </w:r>
     </w:p>
     <w:p>
@@ -1073,42 +902,224 @@
           <w:rFonts w:ascii="Segoe UI" w:hAnsi="Segoe UI" w:cs="Segoe UI"/>
           <w:lang w:val="el-GR"/>
         </w:rPr>
-        <w:t xml:space="preserve">Κάθε </w:t>
-      </w:r>
-      <w:r>
-        <w:rPr>
-          <w:rFonts w:ascii="Segoe UI" w:hAnsi="Segoe UI" w:cs="Segoe UI"/>
-          <w:lang w:val="el-GR"/>
-        </w:rPr>
-        <w:t>μαθητής θα πρέπει να</w:t>
-      </w:r>
-      <w:r>
-        <w:rPr>
-          <w:rFonts w:ascii="Segoe UI" w:hAnsi="Segoe UI" w:cs="Segoe UI"/>
-          <w:lang w:val="el-GR"/>
-        </w:rPr>
-        <w:t xml:space="preserve"> έχει όλ</w:t>
-      </w:r>
-      <w:r>
-        <w:rPr>
-          <w:rFonts w:ascii="Segoe UI" w:hAnsi="Segoe UI" w:cs="Segoe UI"/>
-          <w:lang w:val="el-GR"/>
-        </w:rPr>
-        <w:t>ες</w:t>
-      </w:r>
-      <w:r>
-        <w:rPr>
-          <w:rFonts w:ascii="Segoe UI" w:hAnsi="Segoe UI" w:cs="Segoe UI"/>
-          <w:lang w:val="el-GR"/>
-        </w:rPr>
-        <w:t xml:space="preserve"> τις πληροφορίες που τον αφορούν</w:t>
-      </w:r>
-      <w:r>
-        <w:rPr>
-          <w:rFonts w:ascii="Segoe UI" w:hAnsi="Segoe UI" w:cs="Segoe UI"/>
-          <w:lang w:val="el-GR"/>
-        </w:rPr>
-        <w:t xml:space="preserve"> σε μία γραμμή μόνο.</w:t>
+        <w:t>Εάν πρόκειται</w:t>
+      </w:r>
+      <w:r>
+        <w:rPr>
+          <w:rFonts w:ascii="Segoe UI" w:hAnsi="Segoe UI" w:cs="Segoe UI"/>
+          <w:lang w:val="el-GR"/>
+        </w:rPr>
+        <w:t>,</w:t>
+      </w:r>
+      <w:r>
+        <w:rPr>
+          <w:rFonts w:ascii="Segoe UI" w:hAnsi="Segoe UI" w:cs="Segoe UI"/>
+          <w:lang w:val="el-GR"/>
+        </w:rPr>
+        <w:t xml:space="preserve"> </w:t>
+      </w:r>
+      <w:r>
+        <w:rPr>
+          <w:rFonts w:ascii="Segoe UI" w:hAnsi="Segoe UI" w:cs="Segoe UI"/>
+          <w:lang w:val="el-GR"/>
+        </w:rPr>
+        <w:t>ή εκτιμάτ</w:t>
+      </w:r>
+      <w:r>
+        <w:rPr>
+          <w:rFonts w:ascii="Segoe UI" w:hAnsi="Segoe UI" w:cs="Segoe UI"/>
+          <w:lang w:val="el-GR"/>
+        </w:rPr>
+        <w:t>αι</w:t>
+      </w:r>
+      <w:r>
+        <w:rPr>
+          <w:rFonts w:ascii="Segoe UI" w:hAnsi="Segoe UI" w:cs="Segoe UI"/>
+          <w:lang w:val="el-GR"/>
+        </w:rPr>
+        <w:t xml:space="preserve"> </w:t>
+      </w:r>
+      <w:r>
+        <w:rPr>
+          <w:rFonts w:ascii="Segoe UI" w:hAnsi="Segoe UI" w:cs="Segoe UI"/>
+          <w:lang w:val="el-GR"/>
+        </w:rPr>
+        <w:t xml:space="preserve">στην πρόβλεψη που θα γίνει </w:t>
+      </w:r>
+      <w:r>
+        <w:rPr>
+          <w:rFonts w:ascii="Segoe UI" w:hAnsi="Segoe UI" w:cs="Segoe UI"/>
+          <w:lang w:val="el-GR"/>
+        </w:rPr>
+        <w:t xml:space="preserve">για την επόμενη σχολική χρονιά πως θα </w:t>
+      </w:r>
+      <w:r>
+        <w:rPr>
+          <w:rFonts w:ascii="Segoe UI" w:hAnsi="Segoe UI" w:cs="Segoe UI"/>
+          <w:lang w:val="el-GR"/>
+        </w:rPr>
+        <w:t>έρθουν</w:t>
+      </w:r>
+      <w:r>
+        <w:rPr>
+          <w:rFonts w:ascii="Segoe UI" w:hAnsi="Segoe UI" w:cs="Segoe UI"/>
+          <w:lang w:val="el-GR"/>
+        </w:rPr>
+        <w:t xml:space="preserve"> </w:t>
+      </w:r>
+      <w:r>
+        <w:rPr>
+          <w:rFonts w:ascii="Segoe UI" w:hAnsi="Segoe UI" w:cs="Segoe UI"/>
+          <w:lang w:val="el-GR"/>
+        </w:rPr>
+        <w:t xml:space="preserve">αρκετοί (π.χ. </w:t>
+      </w:r>
+      <w:r>
+        <w:rPr>
+          <w:rFonts w:ascii="Segoe UI" w:hAnsi="Segoe UI" w:cs="Segoe UI"/>
+          <w:lang w:val="el-GR"/>
+        </w:rPr>
+        <w:t>10</w:t>
+      </w:r>
+      <w:r>
+        <w:rPr>
+          <w:rFonts w:ascii="Segoe UI" w:hAnsi="Segoe UI" w:cs="Segoe UI"/>
+          <w:lang w:val="el-GR"/>
+        </w:rPr>
+        <w:t>)</w:t>
+      </w:r>
+      <w:r>
+        <w:rPr>
+          <w:rFonts w:ascii="Segoe UI" w:hAnsi="Segoe UI" w:cs="Segoe UI"/>
+          <w:lang w:val="el-GR"/>
+        </w:rPr>
+        <w:t xml:space="preserve"> μαθητές από την περιοχή Α, τότε θα πρέπει να υπάρχουν </w:t>
+      </w:r>
+      <w:r>
+        <w:rPr>
+          <w:rFonts w:ascii="Segoe UI" w:hAnsi="Segoe UI" w:cs="Segoe UI"/>
+          <w:lang w:val="el-GR"/>
+        </w:rPr>
+        <w:t xml:space="preserve">αντίστοιχα </w:t>
+      </w:r>
+      <w:r>
+        <w:rPr>
+          <w:rFonts w:ascii="Segoe UI" w:hAnsi="Segoe UI" w:cs="Segoe UI"/>
+          <w:lang w:val="el-GR"/>
+        </w:rPr>
+        <w:t>10 εγγραφές</w:t>
+      </w:r>
+      <w:r>
+        <w:rPr>
+          <w:rFonts w:ascii="Segoe UI" w:hAnsi="Segoe UI" w:cs="Segoe UI"/>
+          <w:lang w:val="el-GR"/>
+        </w:rPr>
+        <w:t xml:space="preserve"> (και όχι μία που να αναφέρει</w:t>
+      </w:r>
+      <w:r>
+        <w:rPr>
+          <w:rFonts w:ascii="Segoe UI" w:hAnsi="Segoe UI" w:cs="Segoe UI"/>
+          <w:lang w:val="el-GR"/>
+        </w:rPr>
+        <w:t xml:space="preserve"> </w:t>
+      </w:r>
+      <w:r>
+        <w:rPr>
+          <w:rFonts w:ascii="Segoe UI" w:hAnsi="Segoe UI" w:cs="Segoe UI"/>
+          <w:lang w:val="el-GR"/>
+        </w:rPr>
+        <w:t>«10 μαθητές»</w:t>
+      </w:r>
+      <w:r>
+        <w:rPr>
+          <w:rFonts w:ascii="Segoe UI" w:hAnsi="Segoe UI" w:cs="Segoe UI"/>
+          <w:lang w:val="el-GR"/>
+        </w:rPr>
+        <w:t>)</w:t>
+      </w:r>
+      <w:r>
+        <w:rPr>
+          <w:rFonts w:ascii="Segoe UI" w:hAnsi="Segoe UI" w:cs="Segoe UI"/>
+          <w:lang w:val="el-GR"/>
+        </w:rPr>
+        <w:t xml:space="preserve">, </w:t>
+      </w:r>
+      <w:r>
+        <w:rPr>
+          <w:rFonts w:ascii="Segoe UI" w:hAnsi="Segoe UI" w:cs="Segoe UI"/>
+          <w:lang w:val="el-GR"/>
+        </w:rPr>
+        <w:t xml:space="preserve">ακόμη κι αν τα στοιχεία που </w:t>
+      </w:r>
+      <w:r>
+        <w:rPr>
+          <w:rFonts w:ascii="Segoe UI" w:hAnsi="Segoe UI" w:cs="Segoe UI"/>
+          <w:lang w:val="el-GR"/>
+        </w:rPr>
+        <w:t xml:space="preserve">είναι </w:t>
+      </w:r>
+      <w:r>
+        <w:rPr>
+          <w:rFonts w:ascii="Segoe UI" w:hAnsi="Segoe UI" w:cs="Segoe UI"/>
+          <w:lang w:val="el-GR"/>
+        </w:rPr>
+        <w:t>καταχωρ</w:t>
+      </w:r>
+      <w:r>
+        <w:rPr>
+          <w:rFonts w:ascii="Segoe UI" w:hAnsi="Segoe UI" w:cs="Segoe UI"/>
+          <w:lang w:val="el-GR"/>
+        </w:rPr>
+        <w:t>ημένα</w:t>
+      </w:r>
+      <w:r>
+        <w:rPr>
+          <w:rFonts w:ascii="Segoe UI" w:hAnsi="Segoe UI" w:cs="Segoe UI"/>
+          <w:lang w:val="el-GR"/>
+        </w:rPr>
+        <w:t xml:space="preserve"> είναι τα ίδια (πιθανώς διότι δεν </w:t>
+      </w:r>
+      <w:r>
+        <w:rPr>
+          <w:rFonts w:ascii="Segoe UI" w:hAnsi="Segoe UI" w:cs="Segoe UI"/>
+          <w:lang w:val="el-GR"/>
+        </w:rPr>
+        <w:t xml:space="preserve">είναι γνωστά ακόμα </w:t>
+      </w:r>
+      <w:r>
+        <w:rPr>
+          <w:rFonts w:ascii="Segoe UI" w:hAnsi="Segoe UI" w:cs="Segoe UI"/>
+          <w:lang w:val="el-GR"/>
+        </w:rPr>
+        <w:t xml:space="preserve">τα ονοματεπώνυμα ή </w:t>
+      </w:r>
+      <w:r>
+        <w:rPr>
+          <w:rFonts w:ascii="Segoe UI" w:hAnsi="Segoe UI" w:cs="Segoe UI"/>
+          <w:lang w:val="el-GR"/>
+        </w:rPr>
+        <w:t>οι</w:t>
+      </w:r>
+      <w:r>
+        <w:rPr>
+          <w:rFonts w:ascii="Segoe UI" w:hAnsi="Segoe UI" w:cs="Segoe UI"/>
+          <w:lang w:val="el-GR"/>
+        </w:rPr>
+        <w:t xml:space="preserve"> Αριθμ</w:t>
+      </w:r>
+      <w:r>
+        <w:rPr>
+          <w:rFonts w:ascii="Segoe UI" w:hAnsi="Segoe UI" w:cs="Segoe UI"/>
+          <w:lang w:val="el-GR"/>
+        </w:rPr>
+        <w:t>οί</w:t>
+      </w:r>
+      <w:r>
+        <w:rPr>
+          <w:rFonts w:ascii="Segoe UI" w:hAnsi="Segoe UI" w:cs="Segoe UI"/>
+          <w:lang w:val="el-GR"/>
+        </w:rPr>
+        <w:t xml:space="preserve"> Μητρώου).</w:t>
       </w:r>
     </w:p>
     <w:p>
@@ -1131,224 +1142,35 @@
           <w:rFonts w:ascii="Segoe UI" w:hAnsi="Segoe UI" w:cs="Segoe UI"/>
           <w:lang w:val="el-GR"/>
         </w:rPr>
-        <w:t>Εάν πρόκειται</w:t>
-      </w:r>
-      <w:r>
-        <w:rPr>
-          <w:rFonts w:ascii="Segoe UI" w:hAnsi="Segoe UI" w:cs="Segoe UI"/>
-          <w:lang w:val="el-GR"/>
-        </w:rPr>
-        <w:t>,</w:t>
-      </w:r>
-      <w:r>
-        <w:rPr>
-          <w:rFonts w:ascii="Segoe UI" w:hAnsi="Segoe UI" w:cs="Segoe UI"/>
-          <w:lang w:val="el-GR"/>
-        </w:rPr>
-        <w:t xml:space="preserve"> </w:t>
-      </w:r>
-      <w:r>
-        <w:rPr>
-          <w:rFonts w:ascii="Segoe UI" w:hAnsi="Segoe UI" w:cs="Segoe UI"/>
-          <w:lang w:val="el-GR"/>
-        </w:rPr>
-        <w:t>ή εκτιμάτ</w:t>
-      </w:r>
-      <w:r>
-        <w:rPr>
-          <w:rFonts w:ascii="Segoe UI" w:hAnsi="Segoe UI" w:cs="Segoe UI"/>
-          <w:lang w:val="el-GR"/>
-        </w:rPr>
-        <w:t>αι</w:t>
-      </w:r>
-      <w:r>
-        <w:rPr>
-          <w:rFonts w:ascii="Segoe UI" w:hAnsi="Segoe UI" w:cs="Segoe UI"/>
-          <w:lang w:val="el-GR"/>
-        </w:rPr>
-        <w:t xml:space="preserve"> </w:t>
-      </w:r>
-      <w:r>
-        <w:rPr>
-          <w:rFonts w:ascii="Segoe UI" w:hAnsi="Segoe UI" w:cs="Segoe UI"/>
-          <w:lang w:val="el-GR"/>
-        </w:rPr>
-        <w:t xml:space="preserve">στην πρόβλεψη που θα γίνει </w:t>
-      </w:r>
-      <w:r>
-        <w:rPr>
-          <w:rFonts w:ascii="Segoe UI" w:hAnsi="Segoe UI" w:cs="Segoe UI"/>
-          <w:lang w:val="el-GR"/>
-        </w:rPr>
-        <w:t xml:space="preserve">για την επόμενη σχολική χρονιά πως θα </w:t>
-      </w:r>
-      <w:r>
-        <w:rPr>
-          <w:rFonts w:ascii="Segoe UI" w:hAnsi="Segoe UI" w:cs="Segoe UI"/>
-          <w:lang w:val="el-GR"/>
-        </w:rPr>
-        <w:t>έρθουν</w:t>
-      </w:r>
-      <w:r>
-        <w:rPr>
-          <w:rFonts w:ascii="Segoe UI" w:hAnsi="Segoe UI" w:cs="Segoe UI"/>
-          <w:lang w:val="el-GR"/>
-        </w:rPr>
-        <w:t xml:space="preserve"> </w:t>
-      </w:r>
-      <w:r>
-        <w:rPr>
-          <w:rFonts w:ascii="Segoe UI" w:hAnsi="Segoe UI" w:cs="Segoe UI"/>
-          <w:lang w:val="el-GR"/>
-        </w:rPr>
-        <w:t xml:space="preserve">αρκετοί (π.χ. </w:t>
-      </w:r>
-      <w:r>
-        <w:rPr>
-          <w:rFonts w:ascii="Segoe UI" w:hAnsi="Segoe UI" w:cs="Segoe UI"/>
-          <w:lang w:val="el-GR"/>
-        </w:rPr>
-        <w:t>10</w:t>
-      </w:r>
-      <w:r>
-        <w:rPr>
-          <w:rFonts w:ascii="Segoe UI" w:hAnsi="Segoe UI" w:cs="Segoe UI"/>
-          <w:lang w:val="el-GR"/>
-        </w:rPr>
-        <w:t>)</w:t>
-      </w:r>
-      <w:r>
-        <w:rPr>
-          <w:rFonts w:ascii="Segoe UI" w:hAnsi="Segoe UI" w:cs="Segoe UI"/>
-          <w:lang w:val="el-GR"/>
-        </w:rPr>
-        <w:t xml:space="preserve"> μαθητές από την περιοχή Α, τότε θα πρέπει να υπάρχουν </w:t>
-      </w:r>
-      <w:r>
-        <w:rPr>
-          <w:rFonts w:ascii="Segoe UI" w:hAnsi="Segoe UI" w:cs="Segoe UI"/>
-          <w:lang w:val="el-GR"/>
-        </w:rPr>
-        <w:t xml:space="preserve">αντίστοιχα </w:t>
-      </w:r>
-      <w:r>
-        <w:rPr>
-          <w:rFonts w:ascii="Segoe UI" w:hAnsi="Segoe UI" w:cs="Segoe UI"/>
-          <w:lang w:val="el-GR"/>
-        </w:rPr>
-        <w:t>10 εγγραφές</w:t>
-      </w:r>
-      <w:r>
-        <w:rPr>
-          <w:rFonts w:ascii="Segoe UI" w:hAnsi="Segoe UI" w:cs="Segoe UI"/>
-          <w:lang w:val="el-GR"/>
-        </w:rPr>
-        <w:t xml:space="preserve"> (και όχι μία που να αναφέρει</w:t>
-      </w:r>
-      <w:r>
-        <w:rPr>
-          <w:rFonts w:ascii="Segoe UI" w:hAnsi="Segoe UI" w:cs="Segoe UI"/>
-          <w:lang w:val="el-GR"/>
-        </w:rPr>
-        <w:t xml:space="preserve"> </w:t>
-      </w:r>
-      <w:r>
-        <w:rPr>
-          <w:rFonts w:ascii="Segoe UI" w:hAnsi="Segoe UI" w:cs="Segoe UI"/>
-          <w:lang w:val="el-GR"/>
-        </w:rPr>
-        <w:t>«10 μαθητές»</w:t>
-      </w:r>
-      <w:r>
-        <w:rPr>
-          <w:rFonts w:ascii="Segoe UI" w:hAnsi="Segoe UI" w:cs="Segoe UI"/>
-          <w:lang w:val="el-GR"/>
-        </w:rPr>
-        <w:t>)</w:t>
-      </w:r>
-      <w:r>
-        <w:rPr>
-          <w:rFonts w:ascii="Segoe UI" w:hAnsi="Segoe UI" w:cs="Segoe UI"/>
-          <w:lang w:val="el-GR"/>
-        </w:rPr>
-        <w:t xml:space="preserve">, </w:t>
-      </w:r>
-      <w:r>
-        <w:rPr>
-          <w:rFonts w:ascii="Segoe UI" w:hAnsi="Segoe UI" w:cs="Segoe UI"/>
-          <w:lang w:val="el-GR"/>
-        </w:rPr>
-        <w:t xml:space="preserve">ακόμη κι αν τα στοιχεία που </w:t>
-      </w:r>
-      <w:r>
-        <w:rPr>
-          <w:rFonts w:ascii="Segoe UI" w:hAnsi="Segoe UI" w:cs="Segoe UI"/>
-          <w:lang w:val="el-GR"/>
-        </w:rPr>
-        <w:t xml:space="preserve">είναι </w:t>
-      </w:r>
-      <w:r>
-        <w:rPr>
-          <w:rFonts w:ascii="Segoe UI" w:hAnsi="Segoe UI" w:cs="Segoe UI"/>
-          <w:lang w:val="el-GR"/>
-        </w:rPr>
-        <w:t>καταχωρ</w:t>
-      </w:r>
-      <w:r>
-        <w:rPr>
-          <w:rFonts w:ascii="Segoe UI" w:hAnsi="Segoe UI" w:cs="Segoe UI"/>
-          <w:lang w:val="el-GR"/>
-        </w:rPr>
-        <w:t>ημένα</w:t>
-      </w:r>
-      <w:r>
-        <w:rPr>
-          <w:rFonts w:ascii="Segoe UI" w:hAnsi="Segoe UI" w:cs="Segoe UI"/>
-          <w:lang w:val="el-GR"/>
-        </w:rPr>
-        <w:t xml:space="preserve"> είναι τα ίδια (πιθανώς διότι δεν </w:t>
-      </w:r>
-      <w:r>
-        <w:rPr>
-          <w:rFonts w:ascii="Segoe UI" w:hAnsi="Segoe UI" w:cs="Segoe UI"/>
-          <w:lang w:val="el-GR"/>
-        </w:rPr>
-        <w:t xml:space="preserve">είναι γνωστά ακόμα </w:t>
-      </w:r>
-      <w:r>
-        <w:rPr>
-          <w:rFonts w:ascii="Segoe UI" w:hAnsi="Segoe UI" w:cs="Segoe UI"/>
-          <w:lang w:val="el-GR"/>
-        </w:rPr>
-        <w:t xml:space="preserve">τα ονοματεπώνυμα ή </w:t>
-      </w:r>
-      <w:r>
-        <w:rPr>
-          <w:rFonts w:ascii="Segoe UI" w:hAnsi="Segoe UI" w:cs="Segoe UI"/>
-          <w:lang w:val="el-GR"/>
-        </w:rPr>
-        <w:t>οι</w:t>
-      </w:r>
-      <w:r>
-        <w:rPr>
-          <w:rFonts w:ascii="Segoe UI" w:hAnsi="Segoe UI" w:cs="Segoe UI"/>
-          <w:lang w:val="el-GR"/>
-        </w:rPr>
-        <w:t xml:space="preserve"> Αριθμ</w:t>
-      </w:r>
-      <w:r>
-        <w:rPr>
-          <w:rFonts w:ascii="Segoe UI" w:hAnsi="Segoe UI" w:cs="Segoe UI"/>
-          <w:lang w:val="el-GR"/>
-        </w:rPr>
-        <w:t>οί</w:t>
-      </w:r>
-      <w:r>
-        <w:rPr>
-          <w:rFonts w:ascii="Segoe UI" w:hAnsi="Segoe UI" w:cs="Segoe UI"/>
-          <w:lang w:val="el-GR"/>
-        </w:rPr>
-        <w:t xml:space="preserve"> Μητρώου).</w:t>
+        <w:t xml:space="preserve">Τα σχολεία </w:t>
+      </w:r>
+      <w:r>
+        <w:rPr>
+          <w:rFonts w:ascii="Segoe UI" w:hAnsi="Segoe UI" w:cs="Segoe UI"/>
+          <w:lang w:val="el-GR"/>
+        </w:rPr>
+        <w:t>θα πρέπει</w:t>
+      </w:r>
+      <w:r>
+        <w:rPr>
+          <w:rFonts w:ascii="Segoe UI" w:hAnsi="Segoe UI" w:cs="Segoe UI"/>
+          <w:lang w:val="el-GR"/>
+        </w:rPr>
+        <w:t xml:space="preserve"> να δίνουν τα </w:t>
+      </w:r>
+      <w:r>
+        <w:rPr>
+          <w:rFonts w:ascii="Segoe UI" w:hAnsi="Segoe UI" w:cs="Segoe UI"/>
+          <w:lang w:val="el-GR"/>
+        </w:rPr>
+        <w:t xml:space="preserve">τυπικά </w:t>
+      </w:r>
+      <w:r>
+        <w:rPr>
+          <w:rFonts w:ascii="Segoe UI" w:hAnsi="Segoe UI" w:cs="Segoe UI"/>
+          <w:lang w:val="el-GR"/>
+        </w:rPr>
+        <w:t>ωράρια λειτουργίας των σχολικών μονάδων, ανεξάρτητα από «διευκολύνσεις» που μπορεί να κάνουν σε μαθητές που έχουν συγκεκριμένες ανάγκες (π.χ. εργαζόμενοι).</w:t>
       </w:r>
     </w:p>
     <w:p>
@@ -1371,35 +1193,35 @@
           <w:rFonts w:ascii="Segoe UI" w:hAnsi="Segoe UI" w:cs="Segoe UI"/>
           <w:lang w:val="el-GR"/>
         </w:rPr>
-        <w:t xml:space="preserve">Τα σχολεία </w:t>
-      </w:r>
-      <w:r>
-        <w:rPr>
-          <w:rFonts w:ascii="Segoe UI" w:hAnsi="Segoe UI" w:cs="Segoe UI"/>
-          <w:lang w:val="el-GR"/>
-        </w:rPr>
-        <w:t>θα πρέπει</w:t>
-      </w:r>
-      <w:r>
-        <w:rPr>
-          <w:rFonts w:ascii="Segoe UI" w:hAnsi="Segoe UI" w:cs="Segoe UI"/>
-          <w:lang w:val="el-GR"/>
-        </w:rPr>
-        <w:t xml:space="preserve"> να δίνουν τα </w:t>
-      </w:r>
-      <w:r>
-        <w:rPr>
-          <w:rFonts w:ascii="Segoe UI" w:hAnsi="Segoe UI" w:cs="Segoe UI"/>
-          <w:lang w:val="el-GR"/>
-        </w:rPr>
-        <w:t xml:space="preserve">τυπικά </w:t>
-      </w:r>
-      <w:r>
-        <w:rPr>
-          <w:rFonts w:ascii="Segoe UI" w:hAnsi="Segoe UI" w:cs="Segoe UI"/>
-          <w:lang w:val="el-GR"/>
-        </w:rPr>
-        <w:t>ωράρια λειτουργίας των σχολικών μονάδων, ανεξάρτητα από «διευκολύνσεις» που μπορεί να κάνουν σε μαθητές που έχουν συγκεκριμένες ανάγκες (π.χ. εργαζόμενοι).</w:t>
+        <w:t>Τα σχολεία με νηπιακές τάξεις (ΠΡΟΝΗΠΙΟ, ΝΗΠΙΟ) θα πρέπει να συμπληρώνουν στην τάξη</w:t>
+      </w:r>
+      <w:r>
+        <w:rPr>
+          <w:rFonts w:ascii="Segoe UI" w:hAnsi="Segoe UI" w:cs="Segoe UI"/>
+          <w:lang w:val="el-GR"/>
+        </w:rPr>
+        <w:t xml:space="preserve"> το λεκτικό ΠΡΟΝΗΠΙΟ ή ΝΗΠΙΟ αντίστοιχα (με κεφαλαία ελληνικά χωρίς τόνους</w:t>
+      </w:r>
+      <w:r>
+        <w:rPr>
+          <w:rFonts w:ascii="Segoe UI" w:hAnsi="Segoe UI" w:cs="Segoe UI"/>
+          <w:lang w:val="el-GR"/>
+        </w:rPr>
+        <w:t xml:space="preserve"> </w:t>
+      </w:r>
+      <w:r>
+        <w:rPr>
+          <w:rFonts w:ascii="Segoe UI" w:hAnsi="Segoe UI" w:cs="Segoe UI"/>
+          <w:lang w:val="el-GR"/>
+        </w:rPr>
+        <w:t>ή κενά πριν και μετά</w:t>
+      </w:r>
+      <w:r>
+        <w:rPr>
+          <w:rFonts w:ascii="Segoe UI" w:hAnsi="Segoe UI" w:cs="Segoe UI"/>
+          <w:lang w:val="el-GR"/>
+        </w:rPr>
+        <w:t>).</w:t>
       </w:r>
     </w:p>
     <w:p>
@@ -1422,14 +1244,7 @@
           <w:rFonts w:ascii="Segoe UI" w:hAnsi="Segoe UI" w:cs="Segoe UI"/>
           <w:lang w:val="el-GR"/>
         </w:rPr>
-        <w:t>Τα σχολεία με νηπιακές τάξεις (ΠΡΟΝΗΠΙΟ, ΝΗΠΙΟ) θα πρέπει να συμπληρώνουν στην τάξη</w:t>
-      </w:r>
-      <w:r>
-        <w:rPr>
-          <w:rFonts w:ascii="Segoe UI" w:hAnsi="Segoe UI" w:cs="Segoe UI"/>
-          <w:lang w:val="el-GR"/>
-        </w:rPr>
-        <w:t xml:space="preserve"> το λεκτικό ΠΡΟΝΗΠΙΟ ή ΝΗΠΙΟ αντίστοιχα (με κεφαλαία ελληνικά χωρίς τόνους</w:t>
+        <w:t>Τα σχολεία με τάξεις του Δημοτικού θα πρέπει να συμπληρώνουν στην τάξη το λεκτικό Α ή Β ή Γ ή Δ ή Ε ή ΣΤ (με κεφαλαία ελληνικά χωρίς τόνους</w:t>
       </w:r>
       <w:r>
         <w:rPr>
@@ -1473,7 +1288,23 @@
           <w:rFonts w:ascii="Segoe UI" w:hAnsi="Segoe UI" w:cs="Segoe UI"/>
           <w:lang w:val="el-GR"/>
         </w:rPr>
-        <w:t>Τα σχολεία με τάξεις του Δημοτικού θα πρέπει να συμπληρώνουν στην τάξη το λεκτικό Α ή Β ή Γ ή Δ ή Ε ή ΣΤ (με κεφαλαία ελληνικά χωρίς τόνους</w:t>
+        <w:t xml:space="preserve">Τα σχολεία με τάξεις του Γυμνασίου θα πρέπει να συμπληρώνουν στην τάξη το λεκτικό Α ΓΥΜΝΑΣΙΟΥ ή Β ΓΥΜΝΑΣΙΟΥ </w:t>
+      </w:r>
+      <w:proofErr w:type="spellStart"/>
+      <w:r>
+        <w:rPr>
+          <w:rFonts w:ascii="Segoe UI" w:hAnsi="Segoe UI" w:cs="Segoe UI"/>
+          <w:lang w:val="el-GR"/>
+        </w:rPr>
+        <w:t>κ.λπ</w:t>
+      </w:r>
+      <w:proofErr w:type="spellEnd"/>
+      <w:r>
+        <w:rPr>
+          <w:rFonts w:ascii="Segoe UI" w:hAnsi="Segoe UI" w:cs="Segoe UI"/>
+          <w:lang w:val="el-GR"/>
+        </w:rPr>
+        <w:t xml:space="preserve"> (με κεφαλαία ελληνικά χωρίς τόνους</w:t>
       </w:r>
       <w:r>
         <w:rPr>
@@ -1517,7 +1348,7 @@
           <w:rFonts w:ascii="Segoe UI" w:hAnsi="Segoe UI" w:cs="Segoe UI"/>
           <w:lang w:val="el-GR"/>
         </w:rPr>
-        <w:t xml:space="preserve">Τα σχολεία με τάξεις του Γυμνασίου θα πρέπει να συμπληρώνουν στην τάξη το λεκτικό Α ΓΥΜΝΑΣΙΟΥ ή Β ΓΥΜΝΑΣΙΟΥ </w:t>
+        <w:t xml:space="preserve">Τα σχολεία με τάξεις του Λυκείου θα πρέπει να συμπληρώνουν στην τάξη το λεκτικό Α ΛΥΚΕΙΟΥ ή Β ΛΥΚΕΙΟΥ </w:t>
       </w:r>
       <w:proofErr w:type="spellStart"/>
       <w:r>
@@ -1577,23 +1408,49 @@
           <w:rFonts w:ascii="Segoe UI" w:hAnsi="Segoe UI" w:cs="Segoe UI"/>
           <w:lang w:val="el-GR"/>
         </w:rPr>
-        <w:t xml:space="preserve">Τα σχολεία με τάξεις του Λυκείου θα πρέπει να συμπληρώνουν στην τάξη το λεκτικό Α ΛΥΚΕΙΟΥ ή Β ΛΥΚΕΙΟΥ </w:t>
-      </w:r>
-      <w:proofErr w:type="spellStart"/>
-      <w:r>
-        <w:rPr>
-          <w:rFonts w:ascii="Segoe UI" w:hAnsi="Segoe UI" w:cs="Segoe UI"/>
-          <w:lang w:val="el-GR"/>
-        </w:rPr>
-        <w:t>κ.λπ</w:t>
-      </w:r>
-      <w:proofErr w:type="spellEnd"/>
-      <w:r>
-        <w:rPr>
-          <w:rFonts w:ascii="Segoe UI" w:hAnsi="Segoe UI" w:cs="Segoe UI"/>
-          <w:lang w:val="el-GR"/>
-        </w:rPr>
-        <w:t xml:space="preserve"> (με κεφαλαία ελληνικά χωρίς τόνους</w:t>
+        <w:t xml:space="preserve">Τα </w:t>
+      </w:r>
+      <w:r>
+        <w:rPr>
+          <w:rFonts w:ascii="Segoe UI" w:hAnsi="Segoe UI" w:cs="Segoe UI"/>
+          <w:lang w:val="el-GR"/>
+        </w:rPr>
+        <w:t>Σ</w:t>
+      </w:r>
+      <w:r>
+        <w:rPr>
+          <w:rFonts w:ascii="Segoe UI" w:hAnsi="Segoe UI" w:cs="Segoe UI"/>
+          <w:lang w:val="el-GR"/>
+        </w:rPr>
+        <w:t xml:space="preserve">χολεία </w:t>
+      </w:r>
+      <w:r>
+        <w:rPr>
+          <w:rFonts w:ascii="Segoe UI" w:hAnsi="Segoe UI" w:cs="Segoe UI"/>
+          <w:lang w:val="el-GR"/>
+        </w:rPr>
+        <w:t>Δ</w:t>
+      </w:r>
+      <w:r>
+        <w:rPr>
+          <w:rFonts w:ascii="Segoe UI" w:hAnsi="Segoe UI" w:cs="Segoe UI"/>
+          <w:lang w:val="el-GR"/>
+        </w:rPr>
+        <w:t xml:space="preserve">εύτερης </w:t>
+      </w:r>
+      <w:r>
+        <w:rPr>
+          <w:rFonts w:ascii="Segoe UI" w:hAnsi="Segoe UI" w:cs="Segoe UI"/>
+          <w:lang w:val="el-GR"/>
+        </w:rPr>
+        <w:t>Ε</w:t>
+      </w:r>
+      <w:r>
+        <w:rPr>
+          <w:rFonts w:ascii="Segoe UI" w:hAnsi="Segoe UI" w:cs="Segoe UI"/>
+          <w:lang w:val="el-GR"/>
+        </w:rPr>
+        <w:t>υκαιρία θα πρέπει να συμπληρώνουν στην τάξη το λεκτικό Α ΚΥΚΛΟΣ ή Β ΚΥΚΛΟΣ (με κεφαλαία ελληνικά χωρίς τόνους</w:t>
       </w:r>
       <w:r>
         <w:rPr>
@@ -1637,49 +1494,14 @@
           <w:rFonts w:ascii="Segoe UI" w:hAnsi="Segoe UI" w:cs="Segoe UI"/>
           <w:lang w:val="el-GR"/>
         </w:rPr>
-        <w:t xml:space="preserve">Τα </w:t>
-      </w:r>
-      <w:r>
-        <w:rPr>
-          <w:rFonts w:ascii="Segoe UI" w:hAnsi="Segoe UI" w:cs="Segoe UI"/>
-          <w:lang w:val="el-GR"/>
-        </w:rPr>
-        <w:t>Σ</w:t>
-      </w:r>
-      <w:r>
-        <w:rPr>
-          <w:rFonts w:ascii="Segoe UI" w:hAnsi="Segoe UI" w:cs="Segoe UI"/>
-          <w:lang w:val="el-GR"/>
-        </w:rPr>
-        <w:t xml:space="preserve">χολεία </w:t>
-      </w:r>
-      <w:r>
-        <w:rPr>
-          <w:rFonts w:ascii="Segoe UI" w:hAnsi="Segoe UI" w:cs="Segoe UI"/>
-          <w:lang w:val="el-GR"/>
-        </w:rPr>
-        <w:t>Δ</w:t>
-      </w:r>
-      <w:r>
-        <w:rPr>
-          <w:rFonts w:ascii="Segoe UI" w:hAnsi="Segoe UI" w:cs="Segoe UI"/>
-          <w:lang w:val="el-GR"/>
-        </w:rPr>
-        <w:t xml:space="preserve">εύτερης </w:t>
-      </w:r>
-      <w:r>
-        <w:rPr>
-          <w:rFonts w:ascii="Segoe UI" w:hAnsi="Segoe UI" w:cs="Segoe UI"/>
-          <w:lang w:val="el-GR"/>
-        </w:rPr>
-        <w:t>Ε</w:t>
-      </w:r>
-      <w:r>
-        <w:rPr>
-          <w:rFonts w:ascii="Segoe UI" w:hAnsi="Segoe UI" w:cs="Segoe UI"/>
-          <w:lang w:val="el-GR"/>
-        </w:rPr>
-        <w:t>υκαιρία θα πρέπει να συμπληρώνουν στην τάξη το λεκτικό Α ΚΥΚΛΟΣ ή Β ΚΥΚΛΟΣ (με κεφαλαία ελληνικά χωρίς τόνους</w:t>
+        <w:t>Οι αποστάσεις πρέπει να δίνονται σε χιλιόμετρα με προσέγγιση ενός δεκαδικού ψηφίου</w:t>
+      </w:r>
+      <w:r>
+        <w:rPr>
+          <w:rFonts w:ascii="Segoe UI" w:hAnsi="Segoe UI" w:cs="Segoe UI"/>
+          <w:lang w:val="el-GR"/>
+        </w:rPr>
+        <w:t>.</w:t>
       </w:r>
       <w:r>
         <w:rPr>
@@ -1693,14 +1515,324 @@
           <w:rFonts w:ascii="Segoe UI" w:hAnsi="Segoe UI" w:cs="Segoe UI"/>
           <w:lang w:val="el-GR"/>
         </w:rPr>
-        <w:t>ή κενά πριν και μετά</w:t>
-      </w:r>
-      <w:r>
-        <w:rPr>
-          <w:rFonts w:ascii="Segoe UI" w:hAnsi="Segoe UI" w:cs="Segoe UI"/>
-          <w:lang w:val="el-GR"/>
-        </w:rPr>
-        <w:t>).</w:t>
+        <w:t>Οι αριθμοί θα</w:t>
+      </w:r>
+      <w:r>
+        <w:rPr>
+          <w:rFonts w:ascii="Segoe UI" w:hAnsi="Segoe UI" w:cs="Segoe UI"/>
+          <w:lang w:val="el-GR"/>
+        </w:rPr>
+        <w:t xml:space="preserve"> </w:t>
+      </w:r>
+      <w:r>
+        <w:rPr>
+          <w:rFonts w:ascii="Segoe UI" w:hAnsi="Segoe UI" w:cs="Segoe UI"/>
+          <w:lang w:val="el-GR"/>
+        </w:rPr>
+        <w:t>συμπληρών</w:t>
+      </w:r>
+      <w:r>
+        <w:rPr>
+          <w:rFonts w:ascii="Segoe UI" w:hAnsi="Segoe UI" w:cs="Segoe UI"/>
+          <w:lang w:val="el-GR"/>
+        </w:rPr>
+        <w:t>ον</w:t>
+      </w:r>
+      <w:r>
+        <w:rPr>
+          <w:rFonts w:ascii="Segoe UI" w:hAnsi="Segoe UI" w:cs="Segoe UI"/>
+          <w:lang w:val="el-GR"/>
+        </w:rPr>
+        <w:t xml:space="preserve">ται </w:t>
+      </w:r>
+      <w:r>
+        <w:rPr>
+          <w:rFonts w:ascii="Segoe UI" w:hAnsi="Segoe UI" w:cs="Segoe UI"/>
+          <w:lang w:val="el-GR"/>
+        </w:rPr>
+        <w:t>χωρίς</w:t>
+      </w:r>
+      <w:r>
+        <w:rPr>
+          <w:rFonts w:ascii="Segoe UI" w:hAnsi="Segoe UI" w:cs="Segoe UI"/>
+          <w:lang w:val="el-GR"/>
+        </w:rPr>
+        <w:t xml:space="preserve"> να χρησιμοποιείται</w:t>
+      </w:r>
+      <w:r>
+        <w:rPr>
+          <w:rFonts w:ascii="Segoe UI" w:hAnsi="Segoe UI" w:cs="Segoe UI"/>
+          <w:lang w:val="el-GR"/>
+        </w:rPr>
+        <w:t xml:space="preserve"> σύμβολο για ομαδοποίηση των χιλιάδων</w:t>
+      </w:r>
+      <w:r>
+        <w:rPr>
+          <w:rFonts w:ascii="Segoe UI" w:hAnsi="Segoe UI" w:cs="Segoe UI"/>
+          <w:lang w:val="el-GR"/>
+        </w:rPr>
+        <w:t xml:space="preserve">, ούτε να μπαίνει </w:t>
+      </w:r>
+      <w:r>
+        <w:rPr>
+          <w:rFonts w:ascii="Segoe UI" w:hAnsi="Segoe UI" w:cs="Segoe UI"/>
+          <w:lang w:val="el-GR"/>
+        </w:rPr>
+        <w:t>μονάδα μέτρησης πριν ή μετά</w:t>
+      </w:r>
+      <w:r>
+        <w:rPr>
+          <w:rFonts w:ascii="Segoe UI" w:hAnsi="Segoe UI" w:cs="Segoe UI"/>
+          <w:lang w:val="el-GR"/>
+        </w:rPr>
+        <w:t xml:space="preserve"> το νούμερο</w:t>
+      </w:r>
+      <w:r>
+        <w:rPr>
+          <w:rFonts w:ascii="Segoe UI" w:hAnsi="Segoe UI" w:cs="Segoe UI"/>
+          <w:lang w:val="el-GR"/>
+        </w:rPr>
+        <w:t>.</w:t>
+      </w:r>
+      <w:r>
+        <w:rPr>
+          <w:rFonts w:ascii="Segoe UI" w:hAnsi="Segoe UI" w:cs="Segoe UI"/>
+          <w:lang w:val="el-GR"/>
+        </w:rPr>
+        <w:t xml:space="preserve"> </w:t>
+      </w:r>
+      <w:r>
+        <w:rPr>
+          <w:rFonts w:ascii="Segoe UI" w:hAnsi="Segoe UI" w:cs="Segoe UI"/>
+          <w:lang w:val="el-GR"/>
+        </w:rPr>
+        <w:t>Π</w:t>
+      </w:r>
+      <w:r>
+        <w:rPr>
+          <w:rFonts w:ascii="Segoe UI" w:hAnsi="Segoe UI" w:cs="Segoe UI"/>
+          <w:lang w:val="el-GR"/>
+        </w:rPr>
+        <w:t xml:space="preserve">ροσοχή </w:t>
+      </w:r>
+      <w:r>
+        <w:rPr>
+          <w:rFonts w:ascii="Segoe UI" w:hAnsi="Segoe UI" w:cs="Segoe UI"/>
+          <w:lang w:val="el-GR"/>
+        </w:rPr>
+        <w:t xml:space="preserve">η ΚΥΑ αναφέρει πως η απόσταση </w:t>
+      </w:r>
+      <w:r>
+        <w:rPr>
+          <w:rFonts w:ascii="Segoe UI" w:hAnsi="Segoe UI" w:cs="Segoe UI"/>
+          <w:lang w:val="el-GR"/>
+        </w:rPr>
+        <w:t>αναφέρεται σε χιλιόμετρα</w:t>
+      </w:r>
+      <w:r>
+        <w:rPr>
+          <w:rFonts w:ascii="Segoe UI" w:hAnsi="Segoe UI" w:cs="Segoe UI"/>
+          <w:lang w:val="el-GR"/>
+        </w:rPr>
+        <w:t>,</w:t>
+      </w:r>
+      <w:r>
+        <w:rPr>
+          <w:rFonts w:ascii="Segoe UI" w:hAnsi="Segoe UI" w:cs="Segoe UI"/>
+          <w:lang w:val="el-GR"/>
+        </w:rPr>
+        <w:t xml:space="preserve"> όχι σε μέτρα</w:t>
+      </w:r>
+      <w:r>
+        <w:rPr>
+          <w:rFonts w:ascii="Segoe UI" w:hAnsi="Segoe UI" w:cs="Segoe UI"/>
+          <w:lang w:val="el-GR"/>
+        </w:rPr>
+        <w:t>, οπότε εάν συμπληρωθεί κάποιο νούμερο</w:t>
+      </w:r>
+      <w:r>
+        <w:rPr>
+          <w:rFonts w:ascii="Segoe UI" w:hAnsi="Segoe UI" w:cs="Segoe UI"/>
+          <w:lang w:val="el-GR"/>
+        </w:rPr>
+        <w:t xml:space="preserve"> </w:t>
+      </w:r>
+      <w:r>
+        <w:rPr>
+          <w:rFonts w:ascii="Segoe UI" w:hAnsi="Segoe UI" w:cs="Segoe UI"/>
+          <w:lang w:val="el-GR"/>
+        </w:rPr>
+        <w:t>μεγ</w:t>
+      </w:r>
+      <w:r>
+        <w:rPr>
+          <w:rFonts w:ascii="Segoe UI" w:hAnsi="Segoe UI" w:cs="Segoe UI"/>
+          <w:lang w:val="el-GR"/>
+        </w:rPr>
+        <w:t>άλ</w:t>
+      </w:r>
+      <w:r>
+        <w:rPr>
+          <w:rFonts w:ascii="Segoe UI" w:hAnsi="Segoe UI" w:cs="Segoe UI"/>
+          <w:lang w:val="el-GR"/>
+        </w:rPr>
+        <w:t xml:space="preserve">ο </w:t>
+      </w:r>
+      <w:r>
+        <w:rPr>
+          <w:rFonts w:ascii="Segoe UI" w:hAnsi="Segoe UI" w:cs="Segoe UI"/>
+          <w:lang w:val="el-GR"/>
+        </w:rPr>
+        <w:t>π.χ.</w:t>
+      </w:r>
+      <w:r>
+        <w:rPr>
+          <w:rFonts w:ascii="Segoe UI" w:hAnsi="Segoe UI" w:cs="Segoe UI"/>
+          <w:lang w:val="el-GR"/>
+        </w:rPr>
+        <w:t xml:space="preserve"> </w:t>
+      </w:r>
+      <w:r>
+        <w:rPr>
+          <w:rFonts w:ascii="Segoe UI" w:hAnsi="Segoe UI" w:cs="Segoe UI"/>
+          <w:lang w:val="el-GR"/>
+        </w:rPr>
+        <w:t>900</w:t>
+      </w:r>
+      <w:r>
+        <w:rPr>
+          <w:rFonts w:ascii="Segoe UI" w:hAnsi="Segoe UI" w:cs="Segoe UI"/>
+          <w:lang w:val="el-GR"/>
+        </w:rPr>
+        <w:t xml:space="preserve"> </w:t>
+      </w:r>
+      <w:r>
+        <w:rPr>
+          <w:rFonts w:ascii="Segoe UI" w:hAnsi="Segoe UI" w:cs="Segoe UI"/>
+          <w:lang w:val="el-GR"/>
+        </w:rPr>
+        <w:t xml:space="preserve">θα </w:t>
+      </w:r>
+      <w:r>
+        <w:rPr>
+          <w:rFonts w:ascii="Segoe UI" w:hAnsi="Segoe UI" w:cs="Segoe UI"/>
+          <w:lang w:val="el-GR"/>
+        </w:rPr>
+        <w:t>ερμηνε</w:t>
+      </w:r>
+      <w:r>
+        <w:rPr>
+          <w:rFonts w:ascii="Segoe UI" w:hAnsi="Segoe UI" w:cs="Segoe UI"/>
+          <w:lang w:val="el-GR"/>
+        </w:rPr>
+        <w:t>υ</w:t>
+      </w:r>
+      <w:r>
+        <w:rPr>
+          <w:rFonts w:ascii="Segoe UI" w:hAnsi="Segoe UI" w:cs="Segoe UI"/>
+          <w:lang w:val="el-GR"/>
+        </w:rPr>
+        <w:t>τ</w:t>
+      </w:r>
+      <w:r>
+        <w:rPr>
+          <w:rFonts w:ascii="Segoe UI" w:hAnsi="Segoe UI" w:cs="Segoe UI"/>
+          <w:lang w:val="el-GR"/>
+        </w:rPr>
+        <w:t>εί</w:t>
+      </w:r>
+      <w:r>
+        <w:rPr>
+          <w:rFonts w:ascii="Segoe UI" w:hAnsi="Segoe UI" w:cs="Segoe UI"/>
+          <w:lang w:val="el-GR"/>
+        </w:rPr>
+        <w:t xml:space="preserve"> ως </w:t>
+      </w:r>
+      <w:r>
+        <w:rPr>
+          <w:rFonts w:ascii="Segoe UI" w:hAnsi="Segoe UI" w:cs="Segoe UI"/>
+          <w:lang w:val="el-GR"/>
+        </w:rPr>
+        <w:t>900</w:t>
+      </w:r>
+      <w:r>
+        <w:rPr>
+          <w:rFonts w:ascii="Segoe UI" w:hAnsi="Segoe UI" w:cs="Segoe UI"/>
+          <w:lang w:val="el-GR"/>
+        </w:rPr>
+        <w:t xml:space="preserve"> </w:t>
+      </w:r>
+      <w:proofErr w:type="spellStart"/>
+      <w:r>
+        <w:rPr>
+          <w:rFonts w:ascii="Segoe UI" w:hAnsi="Segoe UI" w:cs="Segoe UI"/>
+          <w:lang w:val="el-GR"/>
+        </w:rPr>
+        <w:t>χλμ</w:t>
+      </w:r>
+      <w:proofErr w:type="spellEnd"/>
+      <w:r>
+        <w:rPr>
+          <w:rFonts w:ascii="Segoe UI" w:hAnsi="Segoe UI" w:cs="Segoe UI"/>
+          <w:lang w:val="el-GR"/>
+        </w:rPr>
+        <w:t xml:space="preserve">, </w:t>
+      </w:r>
+      <w:r>
+        <w:rPr>
+          <w:rFonts w:ascii="Segoe UI" w:hAnsi="Segoe UI" w:cs="Segoe UI"/>
+          <w:lang w:val="el-GR"/>
+        </w:rPr>
+        <w:t>και όχι ως 900μ</w:t>
+      </w:r>
+      <w:r>
+        <w:rPr>
+          <w:rFonts w:ascii="Segoe UI" w:hAnsi="Segoe UI" w:cs="Segoe UI"/>
+          <w:lang w:val="el-GR"/>
+        </w:rPr>
+        <w:t>.</w:t>
+      </w:r>
+      <w:r>
+        <w:rPr>
+          <w:rFonts w:ascii="Segoe UI" w:hAnsi="Segoe UI" w:cs="Segoe UI"/>
+          <w:lang w:val="el-GR"/>
+        </w:rPr>
+        <w:t xml:space="preserve"> </w:t>
+      </w:r>
+      <w:r>
+        <w:rPr>
+          <w:rFonts w:ascii="Segoe UI" w:hAnsi="Segoe UI" w:cs="Segoe UI"/>
+          <w:lang w:val="el-GR"/>
+        </w:rPr>
+        <w:t xml:space="preserve">που πιθανώς </w:t>
+      </w:r>
+      <w:r>
+        <w:rPr>
+          <w:rFonts w:ascii="Segoe UI" w:hAnsi="Segoe UI" w:cs="Segoe UI"/>
+          <w:lang w:val="el-GR"/>
+        </w:rPr>
+        <w:t>ενν</w:t>
+      </w:r>
+      <w:r>
+        <w:rPr>
+          <w:rFonts w:ascii="Segoe UI" w:hAnsi="Segoe UI" w:cs="Segoe UI"/>
+          <w:lang w:val="el-GR"/>
+        </w:rPr>
+        <w:t>ο</w:t>
+      </w:r>
+      <w:r>
+        <w:rPr>
+          <w:rFonts w:ascii="Segoe UI" w:hAnsi="Segoe UI" w:cs="Segoe UI"/>
+          <w:lang w:val="el-GR"/>
+        </w:rPr>
+        <w:t>ούσαμε</w:t>
+      </w:r>
+      <w:r>
+        <w:rPr>
+          <w:rFonts w:ascii="Segoe UI" w:hAnsi="Segoe UI" w:cs="Segoe UI"/>
+          <w:lang w:val="el-GR"/>
+        </w:rPr>
+        <w:t>.</w:t>
       </w:r>
     </w:p>
     <w:p>
@@ -1723,7 +1855,14 @@
           <w:rFonts w:ascii="Segoe UI" w:hAnsi="Segoe UI" w:cs="Segoe UI"/>
           <w:lang w:val="el-GR"/>
         </w:rPr>
-        <w:t>Οι αποστάσεις πρέπει να δίνονται σε χιλιόμετρα με προσέγγιση ενός δεκαδικού ψηφίου</w:t>
+        <w:t>Εάν ο μαθητής κατοικεί κάπου που δεν είναι εύκολο να βρεθεί η τοποθεσία διότι μένει κάπου έξω από το χωριό ή σε κάποια πιο απομακρυσμένη περιοχή της πόλης ή δεν είναι μια τοποθεσία που την έχει ο χάρτης θα πρέπει να συμπληρώνεται η στήλη ΣΥΝΤΕΤΑΓΜΕΝΕΣ</w:t>
+      </w:r>
+      <w:r>
+        <w:rPr>
+          <w:rFonts w:ascii="Segoe UI" w:hAnsi="Segoe UI" w:cs="Segoe UI"/>
+          <w:lang w:val="el-GR"/>
+        </w:rPr>
+        <w:t xml:space="preserve"> προκειμένου να εντοπίζεται στο χάρτη το σημείο που βρίσκεται η οικία</w:t>
       </w:r>
       <w:r>
         <w:rPr>
@@ -1737,6 +1876,34 @@
           <w:rFonts w:ascii="Segoe UI" w:hAnsi="Segoe UI" w:cs="Segoe UI"/>
           <w:lang w:val="el-GR"/>
         </w:rPr>
+        <w:t xml:space="preserve"> Είναι σκόπιμο να </w:t>
+      </w:r>
+      <w:r>
+        <w:rPr>
+          <w:rFonts w:ascii="Segoe UI" w:hAnsi="Segoe UI" w:cs="Segoe UI"/>
+          <w:lang w:val="el-GR"/>
+        </w:rPr>
+        <w:t xml:space="preserve">αντιγράφουμε </w:t>
+      </w:r>
+      <w:r>
+        <w:rPr>
+          <w:rFonts w:ascii="Segoe UI" w:hAnsi="Segoe UI" w:cs="Segoe UI"/>
+          <w:lang w:val="el-GR"/>
+        </w:rPr>
+        <w:t xml:space="preserve">τις συντεταγμένες όπως τις </w:t>
+      </w:r>
+      <w:r>
+        <w:rPr>
+          <w:rFonts w:ascii="Segoe UI" w:hAnsi="Segoe UI" w:cs="Segoe UI"/>
+          <w:lang w:val="el-GR"/>
+        </w:rPr>
+        <w:t>δείχνει ο χάρτης</w:t>
+      </w:r>
+      <w:r>
+        <w:rPr>
+          <w:rFonts w:ascii="Segoe UI" w:hAnsi="Segoe UI" w:cs="Segoe UI"/>
+          <w:lang w:val="el-GR"/>
+        </w:rPr>
         <w:t xml:space="preserve"> </w:t>
       </w:r>
       <w:r>
@@ -1744,7 +1911,13 @@
           <w:rFonts w:ascii="Segoe UI" w:hAnsi="Segoe UI" w:cs="Segoe UI"/>
           <w:lang w:val="el-GR"/>
         </w:rPr>
-        <w:t>Οι αριθμοί θα</w:t>
+        <w:t>(</w:t>
+      </w:r>
+      <w:r>
+        <w:rPr>
+          <w:rFonts w:ascii="Segoe UI" w:hAnsi="Segoe UI" w:cs="Segoe UI"/>
+        </w:rPr>
+        <w:t>google</w:t>
       </w:r>
       <w:r>
         <w:rPr>
@@ -1756,73 +1929,24 @@
       <w:r>
         <w:rPr>
           <w:rFonts w:ascii="Segoe UI" w:hAnsi="Segoe UI" w:cs="Segoe UI"/>
-          <w:lang w:val="el-GR"/>
-        </w:rPr>
-        <w:t>συμπληρών</w:t>
-      </w:r>
-      <w:r>
-        <w:rPr>
-          <w:rFonts w:ascii="Segoe UI" w:hAnsi="Segoe UI" w:cs="Segoe UI"/>
-          <w:lang w:val="el-GR"/>
-        </w:rPr>
-        <w:t>ον</w:t>
-      </w:r>
-      <w:r>
-        <w:rPr>
-          <w:rFonts w:ascii="Segoe UI" w:hAnsi="Segoe UI" w:cs="Segoe UI"/>
-          <w:lang w:val="el-GR"/>
-        </w:rPr>
-        <w:t xml:space="preserve">ται </w:t>
-      </w:r>
-      <w:r>
-        <w:rPr>
-          <w:rFonts w:ascii="Segoe UI" w:hAnsi="Segoe UI" w:cs="Segoe UI"/>
-          <w:lang w:val="el-GR"/>
-        </w:rPr>
-        <w:t>χωρίς</w:t>
-      </w:r>
-      <w:r>
-        <w:rPr>
-          <w:rFonts w:ascii="Segoe UI" w:hAnsi="Segoe UI" w:cs="Segoe UI"/>
-          <w:lang w:val="el-GR"/>
-        </w:rPr>
-        <w:t xml:space="preserve"> να χρησιμοποιείται</w:t>
-      </w:r>
-      <w:r>
-        <w:rPr>
-          <w:rFonts w:ascii="Segoe UI" w:hAnsi="Segoe UI" w:cs="Segoe UI"/>
-          <w:lang w:val="el-GR"/>
-        </w:rPr>
-        <w:t xml:space="preserve"> σύμβολο για ομαδοποίηση των χιλιάδων</w:t>
-      </w:r>
-      <w:r>
-        <w:rPr>
-          <w:rFonts w:ascii="Segoe UI" w:hAnsi="Segoe UI" w:cs="Segoe UI"/>
-          <w:lang w:val="el-GR"/>
-        </w:rPr>
-        <w:t xml:space="preserve">, ούτε να μπαίνει </w:t>
-      </w:r>
-      <w:r>
-        <w:rPr>
-          <w:rFonts w:ascii="Segoe UI" w:hAnsi="Segoe UI" w:cs="Segoe UI"/>
-          <w:lang w:val="el-GR"/>
-        </w:rPr>
-        <w:t>μονάδα μέτρησης πριν ή μετά</w:t>
-      </w:r>
-      <w:r>
-        <w:rPr>
-          <w:rFonts w:ascii="Segoe UI" w:hAnsi="Segoe UI" w:cs="Segoe UI"/>
-          <w:lang w:val="el-GR"/>
-        </w:rPr>
-        <w:t xml:space="preserve"> το νούμερο</w:t>
-      </w:r>
-      <w:r>
-        <w:rPr>
-          <w:rFonts w:ascii="Segoe UI" w:hAnsi="Segoe UI" w:cs="Segoe UI"/>
-          <w:lang w:val="el-GR"/>
-        </w:rPr>
-        <w:t>.</w:t>
-      </w:r>
+        </w:rPr>
+        <w:t>maps</w:t>
+      </w:r>
+      <w:r>
+        <w:rPr>
+          <w:rFonts w:ascii="Segoe UI" w:hAnsi="Segoe UI" w:cs="Segoe UI"/>
+          <w:lang w:val="el-GR"/>
+        </w:rPr>
+        <w:t xml:space="preserve">, </w:t>
+      </w:r>
+      <w:proofErr w:type="spellStart"/>
+      <w:r>
+        <w:rPr>
+          <w:rFonts w:ascii="Segoe UI" w:hAnsi="Segoe UI" w:cs="Segoe UI"/>
+        </w:rPr>
+        <w:t>bing</w:t>
+      </w:r>
+      <w:proofErr w:type="spellEnd"/>
       <w:r>
         <w:rPr>
           <w:rFonts w:ascii="Segoe UI" w:hAnsi="Segoe UI" w:cs="Segoe UI"/>
@@ -1833,51 +1957,50 @@
       <w:r>
         <w:rPr>
           <w:rFonts w:ascii="Segoe UI" w:hAnsi="Segoe UI" w:cs="Segoe UI"/>
-          <w:lang w:val="el-GR"/>
-        </w:rPr>
-        <w:t>Π</w:t>
-      </w:r>
-      <w:r>
-        <w:rPr>
-          <w:rFonts w:ascii="Segoe UI" w:hAnsi="Segoe UI" w:cs="Segoe UI"/>
-          <w:lang w:val="el-GR"/>
-        </w:rPr>
-        <w:t xml:space="preserve">ροσοχή </w:t>
-      </w:r>
-      <w:r>
-        <w:rPr>
-          <w:rFonts w:ascii="Segoe UI" w:hAnsi="Segoe UI" w:cs="Segoe UI"/>
-          <w:lang w:val="el-GR"/>
-        </w:rPr>
-        <w:t xml:space="preserve">η ΚΥΑ αναφέρει πως η απόσταση </w:t>
-      </w:r>
-      <w:r>
-        <w:rPr>
-          <w:rFonts w:ascii="Segoe UI" w:hAnsi="Segoe UI" w:cs="Segoe UI"/>
-          <w:lang w:val="el-GR"/>
-        </w:rPr>
-        <w:t>αναφέρεται σε χιλιόμετρα</w:t>
-      </w:r>
-      <w:r>
-        <w:rPr>
-          <w:rFonts w:ascii="Segoe UI" w:hAnsi="Segoe UI" w:cs="Segoe UI"/>
-          <w:lang w:val="el-GR"/>
-        </w:rPr>
-        <w:t>,</w:t>
-      </w:r>
-      <w:r>
-        <w:rPr>
-          <w:rFonts w:ascii="Segoe UI" w:hAnsi="Segoe UI" w:cs="Segoe UI"/>
-          <w:lang w:val="el-GR"/>
-        </w:rPr>
-        <w:t xml:space="preserve"> όχι σε μέτρα</w:t>
-      </w:r>
-      <w:r>
-        <w:rPr>
-          <w:rFonts w:ascii="Segoe UI" w:hAnsi="Segoe UI" w:cs="Segoe UI"/>
-          <w:lang w:val="el-GR"/>
-        </w:rPr>
-        <w:t>, οπότε εάν συμπληρωθεί κάποιο νούμερο</w:t>
+        </w:rPr>
+        <w:t>maps</w:t>
+      </w:r>
+      <w:r>
+        <w:rPr>
+          <w:rFonts w:ascii="Segoe UI" w:hAnsi="Segoe UI" w:cs="Segoe UI"/>
+          <w:lang w:val="el-GR"/>
+        </w:rPr>
+        <w:t>, κτηματολ</w:t>
+      </w:r>
+      <w:r>
+        <w:rPr>
+          <w:rFonts w:ascii="Segoe UI" w:hAnsi="Segoe UI" w:cs="Segoe UI"/>
+          <w:lang w:val="el-GR"/>
+        </w:rPr>
+        <w:t>όγιο</w:t>
+      </w:r>
+      <w:r>
+        <w:rPr>
+          <w:rFonts w:ascii="Segoe UI" w:hAnsi="Segoe UI" w:cs="Segoe UI"/>
+          <w:lang w:val="el-GR"/>
+        </w:rPr>
+        <w:t xml:space="preserve">) </w:t>
+      </w:r>
+      <w:r>
+        <w:rPr>
+          <w:rFonts w:ascii="Segoe UI" w:hAnsi="Segoe UI" w:cs="Segoe UI"/>
+          <w:lang w:val="el-GR"/>
+        </w:rPr>
+        <w:t>παρά ν</w:t>
+      </w:r>
+      <w:r>
+        <w:rPr>
+          <w:rFonts w:ascii="Segoe UI" w:hAnsi="Segoe UI" w:cs="Segoe UI"/>
+          <w:lang w:val="el-GR"/>
+        </w:rPr>
+        <w:t>α τ</w:t>
+      </w:r>
+      <w:r>
+        <w:rPr>
+          <w:rFonts w:ascii="Segoe UI" w:hAnsi="Segoe UI" w:cs="Segoe UI"/>
+          <w:lang w:val="el-GR"/>
+        </w:rPr>
+        <w:t>ις</w:t>
       </w:r>
       <w:r>
         <w:rPr>
@@ -1891,177 +2014,14 @@
           <w:rFonts w:ascii="Segoe UI" w:hAnsi="Segoe UI" w:cs="Segoe UI"/>
           <w:lang w:val="el-GR"/>
         </w:rPr>
-        <w:t>μεγ</w:t>
-      </w:r>
-      <w:r>
-        <w:rPr>
-          <w:rFonts w:ascii="Segoe UI" w:hAnsi="Segoe UI" w:cs="Segoe UI"/>
-          <w:lang w:val="el-GR"/>
-        </w:rPr>
-        <w:t>άλ</w:t>
-      </w:r>
-      <w:r>
-        <w:rPr>
-          <w:rFonts w:ascii="Segoe UI" w:hAnsi="Segoe UI" w:cs="Segoe UI"/>
-          <w:lang w:val="el-GR"/>
-        </w:rPr>
-        <w:t xml:space="preserve">ο </w:t>
-      </w:r>
-      <w:r>
-        <w:rPr>
-          <w:rFonts w:ascii="Segoe UI" w:hAnsi="Segoe UI" w:cs="Segoe UI"/>
-          <w:lang w:val="el-GR"/>
-        </w:rPr>
-        <w:t>π.χ.</w:t>
-      </w:r>
-      <w:r>
-        <w:rPr>
-          <w:rFonts w:ascii="Segoe UI" w:hAnsi="Segoe UI" w:cs="Segoe UI"/>
-          <w:lang w:val="el-GR"/>
-        </w:rPr>
-        <w:t xml:space="preserve"> </w:t>
-      </w:r>
-      <w:r>
-        <w:rPr>
-          <w:rFonts w:ascii="Segoe UI" w:hAnsi="Segoe UI" w:cs="Segoe UI"/>
-          <w:lang w:val="el-GR"/>
-        </w:rPr>
-        <w:t>900</w:t>
-      </w:r>
-      <w:r>
-        <w:rPr>
-          <w:rFonts w:ascii="Segoe UI" w:hAnsi="Segoe UI" w:cs="Segoe UI"/>
-          <w:lang w:val="el-GR"/>
-        </w:rPr>
-        <w:t xml:space="preserve"> </w:t>
-      </w:r>
-      <w:r>
-        <w:rPr>
-          <w:rFonts w:ascii="Segoe UI" w:hAnsi="Segoe UI" w:cs="Segoe UI"/>
-          <w:lang w:val="el-GR"/>
-        </w:rPr>
-        <w:t xml:space="preserve">θα </w:t>
-      </w:r>
-      <w:r>
-        <w:rPr>
-          <w:rFonts w:ascii="Segoe UI" w:hAnsi="Segoe UI" w:cs="Segoe UI"/>
-          <w:lang w:val="el-GR"/>
-        </w:rPr>
-        <w:t>ερμηνε</w:t>
-      </w:r>
-      <w:r>
-        <w:rPr>
-          <w:rFonts w:ascii="Segoe UI" w:hAnsi="Segoe UI" w:cs="Segoe UI"/>
-          <w:lang w:val="el-GR"/>
-        </w:rPr>
-        <w:t>υ</w:t>
-      </w:r>
-      <w:r>
-        <w:rPr>
-          <w:rFonts w:ascii="Segoe UI" w:hAnsi="Segoe UI" w:cs="Segoe UI"/>
-          <w:lang w:val="el-GR"/>
-        </w:rPr>
-        <w:t>τ</w:t>
-      </w:r>
-      <w:r>
-        <w:rPr>
-          <w:rFonts w:ascii="Segoe UI" w:hAnsi="Segoe UI" w:cs="Segoe UI"/>
-          <w:lang w:val="el-GR"/>
-        </w:rPr>
-        <w:t>εί</w:t>
-      </w:r>
-      <w:r>
-        <w:rPr>
-          <w:rFonts w:ascii="Segoe UI" w:hAnsi="Segoe UI" w:cs="Segoe UI"/>
-          <w:lang w:val="el-GR"/>
-        </w:rPr>
-        <w:t xml:space="preserve"> ως </w:t>
-      </w:r>
-      <w:r>
-        <w:rPr>
-          <w:rFonts w:ascii="Segoe UI" w:hAnsi="Segoe UI" w:cs="Segoe UI"/>
-          <w:lang w:val="el-GR"/>
-        </w:rPr>
-        <w:t>900</w:t>
-      </w:r>
-      <w:r>
-        <w:rPr>
-          <w:rFonts w:ascii="Segoe UI" w:hAnsi="Segoe UI" w:cs="Segoe UI"/>
-          <w:lang w:val="el-GR"/>
-        </w:rPr>
-        <w:t xml:space="preserve"> </w:t>
-      </w:r>
-      <w:proofErr w:type="spellStart"/>
-      <w:r>
-        <w:rPr>
-          <w:rFonts w:ascii="Segoe UI" w:hAnsi="Segoe UI" w:cs="Segoe UI"/>
-          <w:lang w:val="el-GR"/>
-        </w:rPr>
-        <w:t>χλμ</w:t>
-      </w:r>
-      <w:proofErr w:type="spellEnd"/>
-      <w:r>
-        <w:rPr>
-          <w:rFonts w:ascii="Segoe UI" w:hAnsi="Segoe UI" w:cs="Segoe UI"/>
-          <w:lang w:val="el-GR"/>
-        </w:rPr>
-        <w:t xml:space="preserve">, </w:t>
-      </w:r>
-      <w:r>
-        <w:rPr>
-          <w:rFonts w:ascii="Segoe UI" w:hAnsi="Segoe UI" w:cs="Segoe UI"/>
-          <w:lang w:val="el-GR"/>
-        </w:rPr>
-        <w:t>και όχι ως 900μ</w:t>
-      </w:r>
-      <w:r>
-        <w:rPr>
-          <w:rFonts w:ascii="Segoe UI" w:hAnsi="Segoe UI" w:cs="Segoe UI"/>
-          <w:lang w:val="el-GR"/>
-        </w:rPr>
-        <w:t>.</w:t>
-      </w:r>
-      <w:r>
-        <w:rPr>
-          <w:rFonts w:ascii="Segoe UI" w:hAnsi="Segoe UI" w:cs="Segoe UI"/>
-          <w:lang w:val="el-GR"/>
-        </w:rPr>
-        <w:t xml:space="preserve"> </w:t>
-      </w:r>
-      <w:r>
-        <w:rPr>
-          <w:rFonts w:ascii="Segoe UI" w:hAnsi="Segoe UI" w:cs="Segoe UI"/>
-          <w:lang w:val="el-GR"/>
-        </w:rPr>
-        <w:t xml:space="preserve">που πιθανώς </w:t>
-      </w:r>
-      <w:r>
-        <w:rPr>
-          <w:rFonts w:ascii="Segoe UI" w:hAnsi="Segoe UI" w:cs="Segoe UI"/>
-          <w:lang w:val="el-GR"/>
-        </w:rPr>
-        <w:t>ενν</w:t>
-      </w:r>
-      <w:r>
-        <w:rPr>
-          <w:rFonts w:ascii="Segoe UI" w:hAnsi="Segoe UI" w:cs="Segoe UI"/>
-          <w:lang w:val="el-GR"/>
-        </w:rPr>
-        <w:t>ο</w:t>
-      </w:r>
-      <w:r>
-        <w:rPr>
-          <w:rFonts w:ascii="Segoe UI" w:hAnsi="Segoe UI" w:cs="Segoe UI"/>
-          <w:lang w:val="el-GR"/>
-        </w:rPr>
-        <w:t>ούσαμε</w:t>
-      </w:r>
-      <w:r>
-        <w:rPr>
-          <w:rFonts w:ascii="Segoe UI" w:hAnsi="Segoe UI" w:cs="Segoe UI"/>
-          <w:lang w:val="el-GR"/>
-        </w:rPr>
-        <w:t>.</w:t>
+        <w:t xml:space="preserve">πληκτρολογούμε </w:t>
+      </w:r>
+      <w:r>
+        <w:rPr>
+          <w:rFonts w:ascii="Segoe UI" w:hAnsi="Segoe UI" w:cs="Segoe UI"/>
+          <w:lang w:val="el-GR"/>
+        </w:rPr>
+        <w:t>με το χέρι.</w:t>
       </w:r>
     </w:p>
     <w:p>
@@ -2084,173 +2044,23 @@
           <w:rFonts w:ascii="Segoe UI" w:hAnsi="Segoe UI" w:cs="Segoe UI"/>
           <w:lang w:val="el-GR"/>
         </w:rPr>
-        <w:t>Εάν ο μαθητής κατοικεί κάπου που δεν είναι εύκολο να βρεθεί η τοποθεσία διότι μένει κάπου έξω από το χωριό ή σε κάποια πιο απομακρυσμένη περιοχή της πόλης ή δεν είναι μια τοποθεσία που την έχει ο χάρτης θα πρέπει να συμπληρώνεται η στήλη ΣΥΝΤΕΤΑΓΜΕΝΕΣ</w:t>
-      </w:r>
-      <w:r>
-        <w:rPr>
-          <w:rFonts w:ascii="Segoe UI" w:hAnsi="Segoe UI" w:cs="Segoe UI"/>
-          <w:lang w:val="el-GR"/>
-        </w:rPr>
-        <w:t xml:space="preserve"> προκειμένου να εντοπίζεται στο χάρτη το σημείο που βρίσκεται η οικία</w:t>
-      </w:r>
-      <w:r>
-        <w:rPr>
-          <w:rFonts w:ascii="Segoe UI" w:hAnsi="Segoe UI" w:cs="Segoe UI"/>
-          <w:lang w:val="el-GR"/>
-        </w:rPr>
-        <w:t>.</w:t>
-      </w:r>
-      <w:r>
-        <w:rPr>
-          <w:rFonts w:ascii="Segoe UI" w:hAnsi="Segoe UI" w:cs="Segoe UI"/>
-          <w:lang w:val="el-GR"/>
-        </w:rPr>
-        <w:t xml:space="preserve"> Είναι σκόπιμο να </w:t>
-      </w:r>
-      <w:r>
-        <w:rPr>
-          <w:rFonts w:ascii="Segoe UI" w:hAnsi="Segoe UI" w:cs="Segoe UI"/>
-          <w:lang w:val="el-GR"/>
-        </w:rPr>
-        <w:t xml:space="preserve">αντιγράφουμε </w:t>
-      </w:r>
-      <w:r>
-        <w:rPr>
-          <w:rFonts w:ascii="Segoe UI" w:hAnsi="Segoe UI" w:cs="Segoe UI"/>
-          <w:lang w:val="el-GR"/>
-        </w:rPr>
-        <w:t xml:space="preserve">τις συντεταγμένες όπως τις </w:t>
-      </w:r>
-      <w:r>
-        <w:rPr>
-          <w:rFonts w:ascii="Segoe UI" w:hAnsi="Segoe UI" w:cs="Segoe UI"/>
-          <w:lang w:val="el-GR"/>
-        </w:rPr>
-        <w:t>δείχνει ο χάρτης</w:t>
-      </w:r>
-      <w:r>
-        <w:rPr>
-          <w:rFonts w:ascii="Segoe UI" w:hAnsi="Segoe UI" w:cs="Segoe UI"/>
-          <w:lang w:val="el-GR"/>
-        </w:rPr>
-        <w:t xml:space="preserve"> </w:t>
-      </w:r>
-      <w:r>
-        <w:rPr>
-          <w:rFonts w:ascii="Segoe UI" w:hAnsi="Segoe UI" w:cs="Segoe UI"/>
-          <w:lang w:val="el-GR"/>
-        </w:rPr>
-        <w:t>(</w:t>
-      </w:r>
-      <w:r>
-        <w:rPr>
-          <w:rFonts w:ascii="Segoe UI" w:hAnsi="Segoe UI" w:cs="Segoe UI"/>
-        </w:rPr>
-        <w:t>google</w:t>
-      </w:r>
-      <w:r>
-        <w:rPr>
-          <w:rFonts w:ascii="Segoe UI" w:hAnsi="Segoe UI" w:cs="Segoe UI"/>
-          <w:lang w:val="el-GR"/>
-        </w:rPr>
-        <w:t xml:space="preserve"> </w:t>
-      </w:r>
-      <w:r>
-        <w:rPr>
-          <w:rFonts w:ascii="Segoe UI" w:hAnsi="Segoe UI" w:cs="Segoe UI"/>
-        </w:rPr>
-        <w:t>maps</w:t>
-      </w:r>
-      <w:r>
-        <w:rPr>
-          <w:rFonts w:ascii="Segoe UI" w:hAnsi="Segoe UI" w:cs="Segoe UI"/>
-          <w:lang w:val="el-GR"/>
-        </w:rPr>
-        <w:t xml:space="preserve">, </w:t>
-      </w:r>
-      <w:proofErr w:type="spellStart"/>
-      <w:r>
-        <w:rPr>
-          <w:rFonts w:ascii="Segoe UI" w:hAnsi="Segoe UI" w:cs="Segoe UI"/>
-        </w:rPr>
-        <w:t>bing</w:t>
-      </w:r>
-      <w:proofErr w:type="spellEnd"/>
-      <w:r>
-        <w:rPr>
-          <w:rFonts w:ascii="Segoe UI" w:hAnsi="Segoe UI" w:cs="Segoe UI"/>
-          <w:lang w:val="el-GR"/>
-        </w:rPr>
-        <w:t xml:space="preserve"> </w:t>
-      </w:r>
-      <w:r>
-        <w:rPr>
-          <w:rFonts w:ascii="Segoe UI" w:hAnsi="Segoe UI" w:cs="Segoe UI"/>
-        </w:rPr>
-        <w:t>maps</w:t>
-      </w:r>
-      <w:r>
-        <w:rPr>
-          <w:rFonts w:ascii="Segoe UI" w:hAnsi="Segoe UI" w:cs="Segoe UI"/>
-          <w:lang w:val="el-GR"/>
-        </w:rPr>
-        <w:t>, κτηματολ</w:t>
-      </w:r>
-      <w:r>
-        <w:rPr>
-          <w:rFonts w:ascii="Segoe UI" w:hAnsi="Segoe UI" w:cs="Segoe UI"/>
-          <w:lang w:val="el-GR"/>
-        </w:rPr>
-        <w:t>όγιο</w:t>
-      </w:r>
-      <w:r>
-        <w:rPr>
-          <w:rFonts w:ascii="Segoe UI" w:hAnsi="Segoe UI" w:cs="Segoe UI"/>
-          <w:lang w:val="el-GR"/>
-        </w:rPr>
-        <w:t xml:space="preserve">) </w:t>
-      </w:r>
-      <w:r>
-        <w:rPr>
-          <w:rFonts w:ascii="Segoe UI" w:hAnsi="Segoe UI" w:cs="Segoe UI"/>
-          <w:lang w:val="el-GR"/>
-        </w:rPr>
-        <w:t>παρά ν</w:t>
-      </w:r>
-      <w:r>
-        <w:rPr>
-          <w:rFonts w:ascii="Segoe UI" w:hAnsi="Segoe UI" w:cs="Segoe UI"/>
-          <w:lang w:val="el-GR"/>
-        </w:rPr>
-        <w:t>α τ</w:t>
-      </w:r>
-      <w:r>
-        <w:rPr>
-          <w:rFonts w:ascii="Segoe UI" w:hAnsi="Segoe UI" w:cs="Segoe UI"/>
-          <w:lang w:val="el-GR"/>
-        </w:rPr>
-        <w:t>ις</w:t>
-      </w:r>
-      <w:r>
-        <w:rPr>
-          <w:rFonts w:ascii="Segoe UI" w:hAnsi="Segoe UI" w:cs="Segoe UI"/>
-          <w:lang w:val="el-GR"/>
-        </w:rPr>
-        <w:t xml:space="preserve"> </w:t>
-      </w:r>
-      <w:r>
-        <w:rPr>
-          <w:rFonts w:ascii="Segoe UI" w:hAnsi="Segoe UI" w:cs="Segoe UI"/>
-          <w:lang w:val="el-GR"/>
-        </w:rPr>
-        <w:t xml:space="preserve">πληκτρολογούμε </w:t>
-      </w:r>
-      <w:r>
-        <w:rPr>
-          <w:rFonts w:ascii="Segoe UI" w:hAnsi="Segoe UI" w:cs="Segoe UI"/>
-          <w:lang w:val="el-GR"/>
-        </w:rPr>
-        <w:t>με το χέρι.</w:t>
+        <w:t>Οι ώρες προσέλευσης και αποχώρησης θα πρέπει να συμπληρώνονται σε 24ωρη μορφή, χωρίζοντας την ώρα από τα λεπτά με άνω κάτω τελεία «</w:t>
+      </w:r>
+      <w:r>
+        <w:rPr>
+          <w:rFonts w:ascii="Segoe UI" w:hAnsi="Segoe UI" w:cs="Segoe UI"/>
+          <w:b/>
+          <w:bCs/>
+          <w:lang w:val="el-GR"/>
+        </w:rPr>
+        <w:t>:</w:t>
+      </w:r>
+      <w:r>
+        <w:rPr>
+          <w:rFonts w:ascii="Segoe UI" w:hAnsi="Segoe UI" w:cs="Segoe UI"/>
+          <w:lang w:val="el-GR"/>
+        </w:rPr>
+        <w:t>»</w:t>
       </w:r>
     </w:p>
     <w:p>
@@ -2273,23 +2083,194 @@
           <w:rFonts w:ascii="Segoe UI" w:hAnsi="Segoe UI" w:cs="Segoe UI"/>
           <w:lang w:val="el-GR"/>
         </w:rPr>
-        <w:t>Οι ώρες προσέλευσης και αποχώρησης θα πρέπει να συμπληρώνονται σε 24ωρη μορφή, χωρίζοντας την ώρα από τα λεπτά με άνω κάτω τελεία «</w:t>
-      </w:r>
-      <w:r>
-        <w:rPr>
-          <w:rFonts w:ascii="Segoe UI" w:hAnsi="Segoe UI" w:cs="Segoe UI"/>
-          <w:b/>
-          <w:bCs/>
-          <w:lang w:val="el-GR"/>
-        </w:rPr>
-        <w:t>:</w:t>
-      </w:r>
-      <w:r>
-        <w:rPr>
-          <w:rFonts w:ascii="Segoe UI" w:hAnsi="Segoe UI" w:cs="Segoe UI"/>
-          <w:lang w:val="el-GR"/>
-        </w:rPr>
-        <w:t>»</w:t>
+        <w:t xml:space="preserve">Οι στήλες ΤΜΗΜΑ ΕΝΤΑΞΗΣ, ΤΜΗΜΑ ΥΠΟΔΟΧΗΣ, ΑΝΑΠΗΡΙΚΟ ΑΜΑΞΙΔΙΟ, ΑΠΑΙΤΕΙΤΑΙ ΣΥΝΟΔΟΣ, θα πρέπει να συμπληρώνονται </w:t>
+      </w:r>
+      <w:r>
+        <w:rPr>
+          <w:rFonts w:ascii="Segoe UI" w:hAnsi="Segoe UI" w:cs="Segoe UI"/>
+          <w:lang w:val="el-GR"/>
+        </w:rPr>
+        <w:t xml:space="preserve">με το γράμμα Χ (κεφαλαίο ελληνικό), </w:t>
+      </w:r>
+      <w:r>
+        <w:rPr>
+          <w:rFonts w:ascii="Segoe UI" w:hAnsi="Segoe UI" w:cs="Segoe UI"/>
+          <w:lang w:val="el-GR"/>
+        </w:rPr>
+        <w:t xml:space="preserve">μόνο για τους μαθητές που </w:t>
+      </w:r>
+      <w:r>
+        <w:rPr>
+          <w:rFonts w:ascii="Segoe UI" w:hAnsi="Segoe UI" w:cs="Segoe UI"/>
+          <w:lang w:val="el-GR"/>
+        </w:rPr>
+        <w:t>απαιτείται-</w:t>
+      </w:r>
+      <w:r>
+        <w:rPr>
+          <w:rFonts w:ascii="Segoe UI" w:hAnsi="Segoe UI" w:cs="Segoe UI"/>
+          <w:lang w:val="el-GR"/>
+        </w:rPr>
+        <w:t xml:space="preserve">υπάρχει η αντίστοιχη πληροφορία. </w:t>
+      </w:r>
+      <w:r>
+        <w:rPr>
+          <w:rFonts w:ascii="Segoe UI" w:hAnsi="Segoe UI" w:cs="Segoe UI"/>
+          <w:lang w:val="el-GR"/>
+        </w:rPr>
+        <w:t>Διαφορετικά</w:t>
+      </w:r>
+      <w:r>
+        <w:rPr>
+          <w:rFonts w:ascii="Segoe UI" w:hAnsi="Segoe UI" w:cs="Segoe UI"/>
+          <w:lang w:val="el-GR"/>
+        </w:rPr>
+        <w:t xml:space="preserve"> το </w:t>
+      </w:r>
+      <w:r>
+        <w:rPr>
+          <w:rFonts w:ascii="Segoe UI" w:hAnsi="Segoe UI" w:cs="Segoe UI"/>
+          <w:lang w:val="el-GR"/>
+        </w:rPr>
+        <w:t xml:space="preserve">αντίστοιχο </w:t>
+      </w:r>
+      <w:r>
+        <w:rPr>
+          <w:rFonts w:ascii="Segoe UI" w:hAnsi="Segoe UI" w:cs="Segoe UI"/>
+          <w:lang w:val="el-GR"/>
+        </w:rPr>
+        <w:t xml:space="preserve">πεδίο θα πρέπει να </w:t>
+      </w:r>
+      <w:r>
+        <w:rPr>
+          <w:rFonts w:ascii="Segoe UI" w:hAnsi="Segoe UI" w:cs="Segoe UI"/>
+          <w:lang w:val="el-GR"/>
+        </w:rPr>
+        <w:t>μένει</w:t>
+      </w:r>
+      <w:r>
+        <w:rPr>
+          <w:rFonts w:ascii="Segoe UI" w:hAnsi="Segoe UI" w:cs="Segoe UI"/>
+          <w:lang w:val="el-GR"/>
+        </w:rPr>
+        <w:t xml:space="preserve"> κενό.</w:t>
+      </w:r>
+    </w:p>
+    <w:p>
+      <w:pPr>
+        <w:pStyle w:val="a8"/>
+        <w:ind w:left="426"/>
+        <w:contextualSpacing w:val="0"/>
+        <w:jc w:val="both"/>
+        <w:rPr>
+          <w:rFonts w:ascii="Segoe UI" w:hAnsi="Segoe UI" w:cs="Segoe UI"/>
+          <w:lang w:val="el-GR"/>
+        </w:rPr>
+      </w:pPr>
+      <w:r>
+        <w:rPr>
+          <w:rFonts w:ascii="Segoe UI" w:hAnsi="Segoe UI" w:cs="Segoe UI"/>
+          <w:lang w:val="el-GR"/>
+        </w:rPr>
+        <w:t>Π</w:t>
+      </w:r>
+      <w:r>
+        <w:rPr>
+          <w:rFonts w:ascii="Segoe UI" w:hAnsi="Segoe UI" w:cs="Segoe UI"/>
+          <w:lang w:val="el-GR"/>
+        </w:rPr>
+        <w:t xml:space="preserve">ροβλέπεται από την ΚΥΑ 50025/2018 </w:t>
+      </w:r>
+      <w:r>
+        <w:rPr>
+          <w:rFonts w:ascii="Segoe UI" w:hAnsi="Segoe UI" w:cs="Segoe UI"/>
+          <w:lang w:val="el-GR"/>
+        </w:rPr>
+        <w:t xml:space="preserve">η ύπαρξη </w:t>
+      </w:r>
+      <w:r>
+        <w:rPr>
+          <w:rFonts w:ascii="Segoe UI" w:hAnsi="Segoe UI" w:cs="Segoe UI"/>
+          <w:lang w:val="el-GR"/>
+        </w:rPr>
+        <w:t>συνοδ</w:t>
+      </w:r>
+      <w:r>
+        <w:rPr>
+          <w:rFonts w:ascii="Segoe UI" w:hAnsi="Segoe UI" w:cs="Segoe UI"/>
+          <w:lang w:val="el-GR"/>
+        </w:rPr>
+        <w:t>ού</w:t>
+      </w:r>
+      <w:r>
+        <w:rPr>
+          <w:rFonts w:ascii="Segoe UI" w:hAnsi="Segoe UI" w:cs="Segoe UI"/>
+          <w:lang w:val="el-GR"/>
+        </w:rPr>
+        <w:t xml:space="preserve"> στα λεωφορεία για τους μαθητές νηπιακών τάξεων και Α’ και Β’ δημοτικού</w:t>
+      </w:r>
+      <w:r>
+        <w:rPr>
+          <w:rFonts w:ascii="Segoe UI" w:hAnsi="Segoe UI" w:cs="Segoe UI"/>
+          <w:lang w:val="el-GR"/>
+        </w:rPr>
+        <w:t>.</w:t>
+      </w:r>
+      <w:r>
+        <w:rPr>
+          <w:rFonts w:ascii="Segoe UI" w:hAnsi="Segoe UI" w:cs="Segoe UI"/>
+          <w:lang w:val="el-GR"/>
+        </w:rPr>
+        <w:t xml:space="preserve"> </w:t>
+      </w:r>
+      <w:r>
+        <w:rPr>
+          <w:rFonts w:ascii="Segoe UI" w:hAnsi="Segoe UI" w:cs="Segoe UI"/>
+          <w:lang w:val="el-GR"/>
+        </w:rPr>
+        <w:t xml:space="preserve">Ειδικά για τη στήλη ΑΠΑΙΤΕΙΤΑΙ ΣΥΝΟΔΟΣ </w:t>
+      </w:r>
+      <w:r>
+        <w:rPr>
+          <w:rFonts w:ascii="Segoe UI" w:hAnsi="Segoe UI" w:cs="Segoe UI"/>
+          <w:lang w:val="el-GR"/>
+        </w:rPr>
+        <w:t>θα πρέπει να συμπληρώνεται μόνο για τους μαθητές που υπάρχει συγκεκριμένη απαίτηση να υπάρχει συνοδός</w:t>
+      </w:r>
+      <w:r>
+        <w:rPr>
+          <w:rFonts w:ascii="Segoe UI" w:hAnsi="Segoe UI" w:cs="Segoe UI"/>
+          <w:lang w:val="el-GR"/>
+        </w:rPr>
+        <w:t xml:space="preserve"> στις περιπτώσεις που δεν καλύπτει η ΚΥΑ</w:t>
+      </w:r>
+      <w:r>
+        <w:rPr>
+          <w:rFonts w:ascii="Segoe UI" w:hAnsi="Segoe UI" w:cs="Segoe UI"/>
+          <w:lang w:val="el-GR"/>
+        </w:rPr>
+        <w:t>,</w:t>
+      </w:r>
+      <w:r>
+        <w:rPr>
+          <w:rFonts w:ascii="Segoe UI" w:hAnsi="Segoe UI" w:cs="Segoe UI"/>
+          <w:lang w:val="el-GR"/>
+        </w:rPr>
+        <w:t xml:space="preserve"> ώστε να μεριμνήσουμε για την δέσμευση του αντίστοιχου κόστους σε περίπτωση που ο μαθητής μεταφερθεί με ΤΑΞΙ ή με ΙΧ άλλου ιδιώτη, όπως προβλέπεται </w:t>
+      </w:r>
+      <w:r>
+        <w:rPr>
+          <w:rFonts w:ascii="Segoe UI" w:hAnsi="Segoe UI" w:cs="Segoe UI"/>
+          <w:lang w:val="el-GR"/>
+        </w:rPr>
+        <w:t>σ</w:t>
+      </w:r>
+      <w:r>
+        <w:rPr>
+          <w:rFonts w:ascii="Segoe UI" w:hAnsi="Segoe UI" w:cs="Segoe UI"/>
+          <w:lang w:val="el-GR"/>
+        </w:rPr>
+        <w:t>την ΚΥΑ 680/2023 (ΦΕΚ 7 Β’, 5-1-2023).</w:t>
       </w:r>
     </w:p>
     <w:p>
@@ -2312,138 +2293,14 @@
           <w:rFonts w:ascii="Segoe UI" w:hAnsi="Segoe UI" w:cs="Segoe UI"/>
           <w:lang w:val="el-GR"/>
         </w:rPr>
-        <w:t xml:space="preserve">Οι στήλες ΤΜΗΜΑ ΕΝΤΑΞΗΣ, ΤΜΗΜΑ ΥΠΟΔΟΧΗΣ, ΑΝΑΠΗΡΙΚΟ ΑΜΑΞΙΔΙΟ, ΑΠΑΙΤΕΙΤΑΙ ΣΥΝΟΔΟΣ, θα πρέπει να συμπληρώνονται </w:t>
-      </w:r>
-      <w:r>
-        <w:rPr>
-          <w:rFonts w:ascii="Segoe UI" w:hAnsi="Segoe UI" w:cs="Segoe UI"/>
-          <w:lang w:val="el-GR"/>
-        </w:rPr>
-        <w:t xml:space="preserve">με το γράμμα Χ (κεφαλαίο ελληνικό), </w:t>
-      </w:r>
-      <w:r>
-        <w:rPr>
-          <w:rFonts w:ascii="Segoe UI" w:hAnsi="Segoe UI" w:cs="Segoe UI"/>
-          <w:lang w:val="el-GR"/>
-        </w:rPr>
-        <w:t xml:space="preserve">μόνο για τους μαθητές που </w:t>
-      </w:r>
-      <w:r>
-        <w:rPr>
-          <w:rFonts w:ascii="Segoe UI" w:hAnsi="Segoe UI" w:cs="Segoe UI"/>
-          <w:lang w:val="el-GR"/>
-        </w:rPr>
-        <w:t>απαιτείται-</w:t>
-      </w:r>
-      <w:r>
-        <w:rPr>
-          <w:rFonts w:ascii="Segoe UI" w:hAnsi="Segoe UI" w:cs="Segoe UI"/>
-          <w:lang w:val="el-GR"/>
-        </w:rPr>
-        <w:t xml:space="preserve">υπάρχει η αντίστοιχη πληροφορία. </w:t>
-      </w:r>
-      <w:r>
-        <w:rPr>
-          <w:rFonts w:ascii="Segoe UI" w:hAnsi="Segoe UI" w:cs="Segoe UI"/>
-          <w:lang w:val="el-GR"/>
-        </w:rPr>
-        <w:t>Διαφορετικά</w:t>
-      </w:r>
-      <w:r>
-        <w:rPr>
-          <w:rFonts w:ascii="Segoe UI" w:hAnsi="Segoe UI" w:cs="Segoe UI"/>
-          <w:lang w:val="el-GR"/>
-        </w:rPr>
-        <w:t xml:space="preserve"> το </w:t>
-      </w:r>
-      <w:r>
-        <w:rPr>
-          <w:rFonts w:ascii="Segoe UI" w:hAnsi="Segoe UI" w:cs="Segoe UI"/>
-          <w:lang w:val="el-GR"/>
-        </w:rPr>
-        <w:t xml:space="preserve">αντίστοιχο </w:t>
-      </w:r>
-      <w:r>
-        <w:rPr>
-          <w:rFonts w:ascii="Segoe UI" w:hAnsi="Segoe UI" w:cs="Segoe UI"/>
-          <w:lang w:val="el-GR"/>
-        </w:rPr>
-        <w:t xml:space="preserve">πεδίο θα πρέπει να </w:t>
-      </w:r>
-      <w:r>
-        <w:rPr>
-          <w:rFonts w:ascii="Segoe UI" w:hAnsi="Segoe UI" w:cs="Segoe UI"/>
-          <w:lang w:val="el-GR"/>
-        </w:rPr>
-        <w:t>μένει</w:t>
-      </w:r>
-      <w:r>
-        <w:rPr>
-          <w:rFonts w:ascii="Segoe UI" w:hAnsi="Segoe UI" w:cs="Segoe UI"/>
-          <w:lang w:val="el-GR"/>
-        </w:rPr>
-        <w:t xml:space="preserve"> κενό.</w:t>
-      </w:r>
-    </w:p>
-    <w:p>
-      <w:pPr>
-        <w:pStyle w:val="a8"/>
-        <w:ind w:left="426"/>
-        <w:contextualSpacing w:val="0"/>
-        <w:jc w:val="both"/>
-        <w:rPr>
-          <w:rFonts w:ascii="Segoe UI" w:hAnsi="Segoe UI" w:cs="Segoe UI"/>
-          <w:lang w:val="el-GR"/>
-        </w:rPr>
-      </w:pPr>
-      <w:r>
-        <w:rPr>
-          <w:rFonts w:ascii="Segoe UI" w:hAnsi="Segoe UI" w:cs="Segoe UI"/>
-          <w:lang w:val="el-GR"/>
-        </w:rPr>
-        <w:t>Π</w:t>
-      </w:r>
-      <w:r>
-        <w:rPr>
-          <w:rFonts w:ascii="Segoe UI" w:hAnsi="Segoe UI" w:cs="Segoe UI"/>
-          <w:lang w:val="el-GR"/>
-        </w:rPr>
-        <w:t xml:space="preserve">ροβλέπεται από την ΚΥΑ 50025/2018 </w:t>
-      </w:r>
-      <w:r>
-        <w:rPr>
-          <w:rFonts w:ascii="Segoe UI" w:hAnsi="Segoe UI" w:cs="Segoe UI"/>
-          <w:lang w:val="el-GR"/>
-        </w:rPr>
-        <w:t xml:space="preserve">η ύπαρξη </w:t>
-      </w:r>
-      <w:r>
-        <w:rPr>
-          <w:rFonts w:ascii="Segoe UI" w:hAnsi="Segoe UI" w:cs="Segoe UI"/>
-          <w:lang w:val="el-GR"/>
-        </w:rPr>
-        <w:t>συνοδ</w:t>
-      </w:r>
-      <w:r>
-        <w:rPr>
-          <w:rFonts w:ascii="Segoe UI" w:hAnsi="Segoe UI" w:cs="Segoe UI"/>
-          <w:lang w:val="el-GR"/>
-        </w:rPr>
-        <w:t>ού</w:t>
-      </w:r>
-      <w:r>
-        <w:rPr>
-          <w:rFonts w:ascii="Segoe UI" w:hAnsi="Segoe UI" w:cs="Segoe UI"/>
-          <w:lang w:val="el-GR"/>
-        </w:rPr>
-        <w:t xml:space="preserve"> στα λεωφορεία για τους μαθητές νηπιακών τάξεων και Α’ και Β’ δημοτικού</w:t>
-      </w:r>
-      <w:r>
-        <w:rPr>
-          <w:rFonts w:ascii="Segoe UI" w:hAnsi="Segoe UI" w:cs="Segoe UI"/>
-          <w:lang w:val="el-GR"/>
-        </w:rPr>
-        <w:t>.</w:t>
+        <w:t xml:space="preserve">Στη στήλη </w:t>
+      </w:r>
+      <w:r>
+        <w:rPr>
+          <w:rFonts w:ascii="Segoe UI" w:hAnsi="Segoe UI" w:cs="Segoe UI"/>
+          <w:lang w:val="el-GR"/>
+        </w:rPr>
+        <w:t>ΠΑΡΑΤΗΡΗΣΕΙΣ-ΣΗΜΕΙΩΣΕΙΣ</w:t>
       </w:r>
       <w:r>
         <w:rPr>
@@ -2457,49 +2314,14 @@
           <w:rFonts w:ascii="Segoe UI" w:hAnsi="Segoe UI" w:cs="Segoe UI"/>
           <w:lang w:val="el-GR"/>
         </w:rPr>
-        <w:t xml:space="preserve">Ειδικά για τη στήλη ΑΠΑΙΤΕΙΤΑΙ ΣΥΝΟΔΟΣ </w:t>
-      </w:r>
-      <w:r>
-        <w:rPr>
-          <w:rFonts w:ascii="Segoe UI" w:hAnsi="Segoe UI" w:cs="Segoe UI"/>
-          <w:lang w:val="el-GR"/>
-        </w:rPr>
-        <w:t>θα πρέπει να συμπληρώνεται μόνο για τους μαθητές που υπάρχει συγκεκριμένη απαίτηση να υπάρχει συνοδός</w:t>
-      </w:r>
-      <w:r>
-        <w:rPr>
-          <w:rFonts w:ascii="Segoe UI" w:hAnsi="Segoe UI" w:cs="Segoe UI"/>
-          <w:lang w:val="el-GR"/>
-        </w:rPr>
-        <w:t xml:space="preserve"> στις περιπτώσεις που δεν καλύπτει η ΚΥΑ</w:t>
-      </w:r>
-      <w:r>
-        <w:rPr>
-          <w:rFonts w:ascii="Segoe UI" w:hAnsi="Segoe UI" w:cs="Segoe UI"/>
-          <w:lang w:val="el-GR"/>
-        </w:rPr>
-        <w:t>,</w:t>
-      </w:r>
-      <w:r>
-        <w:rPr>
-          <w:rFonts w:ascii="Segoe UI" w:hAnsi="Segoe UI" w:cs="Segoe UI"/>
-          <w:lang w:val="el-GR"/>
-        </w:rPr>
-        <w:t xml:space="preserve"> ώστε να μεριμνήσουμε για την δέσμευση του αντίστοιχου κόστους σε περίπτωση που ο μαθητής μεταφερθεί με ΤΑΞΙ ή με ΙΧ άλλου ιδιώτη, όπως προβλέπεται </w:t>
-      </w:r>
-      <w:r>
-        <w:rPr>
-          <w:rFonts w:ascii="Segoe UI" w:hAnsi="Segoe UI" w:cs="Segoe UI"/>
-          <w:lang w:val="el-GR"/>
-        </w:rPr>
-        <w:t>σ</w:t>
-      </w:r>
-      <w:r>
-        <w:rPr>
-          <w:rFonts w:ascii="Segoe UI" w:hAnsi="Segoe UI" w:cs="Segoe UI"/>
-          <w:lang w:val="el-GR"/>
-        </w:rPr>
-        <w:t>την ΚΥΑ 680/2023 (ΦΕΚ 7 Β’, 5-1-2023).</w:t>
+        <w:t>μπορούν να συμπληρωθούν</w:t>
+      </w:r>
+      <w:r>
+        <w:rPr>
+          <w:rFonts w:ascii="Segoe UI" w:hAnsi="Segoe UI" w:cs="Segoe UI"/>
+          <w:lang w:val="el-GR"/>
+        </w:rPr>
+        <w:t xml:space="preserve"> όποιες παρατηρήσεις υπάρχουν για τον συγκεκριμένο μαθητή.</w:t>
       </w:r>
     </w:p>
     <w:p>
@@ -2522,14 +2344,21 @@
           <w:rFonts w:ascii="Segoe UI" w:hAnsi="Segoe UI" w:cs="Segoe UI"/>
           <w:lang w:val="el-GR"/>
         </w:rPr>
-        <w:t xml:space="preserve">Στη στήλη </w:t>
-      </w:r>
-      <w:r>
-        <w:rPr>
-          <w:rFonts w:ascii="Segoe UI" w:hAnsi="Segoe UI" w:cs="Segoe UI"/>
-          <w:lang w:val="el-GR"/>
-        </w:rPr>
-        <w:t>ΠΑΡΑΤΗΡΗΣΕΙΣ-ΣΗΜΕΙΩΣΕΙΣ</w:t>
+        <w:t>Εάν κάποιος μαθητής</w:t>
+      </w:r>
+      <w:r>
+        <w:rPr>
+          <w:rFonts w:ascii="Segoe UI" w:hAnsi="Segoe UI" w:cs="Segoe UI"/>
+          <w:lang w:val="el-GR"/>
+        </w:rPr>
+        <w:t xml:space="preserve"> (</w:t>
+      </w:r>
+      <w:r>
+        <w:rPr>
+          <w:rFonts w:ascii="Segoe UI" w:hAnsi="Segoe UI" w:cs="Segoe UI"/>
+          <w:lang w:val="el-GR"/>
+        </w:rPr>
+        <w:t>π.χ.</w:t>
       </w:r>
       <w:r>
         <w:rPr>
@@ -2543,14 +2372,21 @@
           <w:rFonts w:ascii="Segoe UI" w:hAnsi="Segoe UI" w:cs="Segoe UI"/>
           <w:lang w:val="el-GR"/>
         </w:rPr>
-        <w:t>μπορούν να συμπληρωθούν</w:t>
-      </w:r>
-      <w:r>
-        <w:rPr>
-          <w:rFonts w:ascii="Segoe UI" w:hAnsi="Segoe UI" w:cs="Segoe UI"/>
-          <w:lang w:val="el-GR"/>
-        </w:rPr>
-        <w:t xml:space="preserve"> όποιες παρατηρήσεις υπάρχουν για τον συγκεκριμένο μαθητή.</w:t>
+        <w:t>από ΣΜΕΑΕ</w:t>
+      </w:r>
+      <w:r>
+        <w:rPr>
+          <w:rFonts w:ascii="Segoe UI" w:hAnsi="Segoe UI" w:cs="Segoe UI"/>
+          <w:lang w:val="el-GR"/>
+        </w:rPr>
+        <w:t>)</w:t>
+      </w:r>
+      <w:r>
+        <w:rPr>
+          <w:rFonts w:ascii="Segoe UI" w:hAnsi="Segoe UI" w:cs="Segoe UI"/>
+          <w:lang w:val="el-GR"/>
+        </w:rPr>
+        <w:t xml:space="preserve"> πρέπει να μεταφερθεί με συγκεκριμένο τρόπο/μέσο/οδηγό διότι έχει συγκεκριμένη ιδιαιτερότητα παρακαλώ να επισημανθεί στη στήλη ΠΑΡΑΤΗΡΗΣΕΙΣ-ΣΗΜΕΙΩΣΕΙΣ.</w:t>
       </w:r>
     </w:p>
     <w:p>
@@ -2573,49 +2409,35 @@
           <w:rFonts w:ascii="Segoe UI" w:hAnsi="Segoe UI" w:cs="Segoe UI"/>
           <w:lang w:val="el-GR"/>
         </w:rPr>
-        <w:t>Εάν κάποιος μαθητής</w:t>
-      </w:r>
-      <w:r>
-        <w:rPr>
-          <w:rFonts w:ascii="Segoe UI" w:hAnsi="Segoe UI" w:cs="Segoe UI"/>
-          <w:lang w:val="el-GR"/>
-        </w:rPr>
-        <w:t xml:space="preserve"> (</w:t>
-      </w:r>
-      <w:r>
-        <w:rPr>
-          <w:rFonts w:ascii="Segoe UI" w:hAnsi="Segoe UI" w:cs="Segoe UI"/>
-          <w:lang w:val="el-GR"/>
-        </w:rPr>
-        <w:t>π.χ.</w:t>
-      </w:r>
-      <w:r>
-        <w:rPr>
-          <w:rFonts w:ascii="Segoe UI" w:hAnsi="Segoe UI" w:cs="Segoe UI"/>
-          <w:lang w:val="el-GR"/>
-        </w:rPr>
-        <w:t xml:space="preserve"> </w:t>
-      </w:r>
-      <w:r>
-        <w:rPr>
-          <w:rFonts w:ascii="Segoe UI" w:hAnsi="Segoe UI" w:cs="Segoe UI"/>
-          <w:lang w:val="el-GR"/>
-        </w:rPr>
-        <w:t>από ΣΜΕΑΕ</w:t>
-      </w:r>
-      <w:r>
-        <w:rPr>
-          <w:rFonts w:ascii="Segoe UI" w:hAnsi="Segoe UI" w:cs="Segoe UI"/>
-          <w:lang w:val="el-GR"/>
-        </w:rPr>
-        <w:t>)</w:t>
-      </w:r>
-      <w:r>
-        <w:rPr>
-          <w:rFonts w:ascii="Segoe UI" w:hAnsi="Segoe UI" w:cs="Segoe UI"/>
-          <w:lang w:val="el-GR"/>
-        </w:rPr>
-        <w:t xml:space="preserve"> πρέπει να μεταφερθεί με συγκεκριμένο τρόπο/μέσο/οδηγό διότι έχει συγκεκριμένη ιδιαιτερότητα παρακαλώ να επισημανθεί στη στήλη ΠΑΡΑΤΗΡΗΣΕΙΣ-ΣΗΜΕΙΩΣΕΙΣ.</w:t>
+        <w:t xml:space="preserve">Εάν για κάποιον μαθητή δεν υπάρχουν πληροφορίες </w:t>
+      </w:r>
+      <w:r>
+        <w:rPr>
+          <w:rFonts w:ascii="Segoe UI" w:hAnsi="Segoe UI" w:cs="Segoe UI"/>
+          <w:lang w:val="el-GR"/>
+        </w:rPr>
+        <w:t>για</w:t>
+      </w:r>
+      <w:r>
+        <w:rPr>
+          <w:rFonts w:ascii="Segoe UI" w:hAnsi="Segoe UI" w:cs="Segoe UI"/>
+          <w:lang w:val="el-GR"/>
+        </w:rPr>
+        <w:t xml:space="preserve"> κάποια στήλη</w:t>
+      </w:r>
+      <w:r>
+        <w:rPr>
+          <w:rFonts w:ascii="Segoe UI" w:hAnsi="Segoe UI" w:cs="Segoe UI"/>
+          <w:lang w:val="el-GR"/>
+        </w:rPr>
+        <w:t xml:space="preserve"> της διεύθυνσης κατοικίας</w:t>
+      </w:r>
+      <w:r>
+        <w:rPr>
+          <w:rFonts w:ascii="Segoe UI" w:hAnsi="Segoe UI" w:cs="Segoe UI"/>
+          <w:lang w:val="el-GR"/>
+        </w:rPr>
+        <w:t>, (π.χ. μένει σε κάποιο χωριό, χωρίς οδούς / αρίθμηση), το πεδίο θα πρέπει να παραμείνει κενό και να μην συμπληρώνεται «δεν υπάρχει οδός/αριθμός/κ.λπ.»</w:t>
       </w:r>
     </w:p>
     <w:p>
@@ -2638,35 +2460,7 @@
           <w:rFonts w:ascii="Segoe UI" w:hAnsi="Segoe UI" w:cs="Segoe UI"/>
           <w:lang w:val="el-GR"/>
         </w:rPr>
-        <w:t xml:space="preserve">Εάν για κάποιον μαθητή δεν υπάρχουν πληροφορίες </w:t>
-      </w:r>
-      <w:r>
-        <w:rPr>
-          <w:rFonts w:ascii="Segoe UI" w:hAnsi="Segoe UI" w:cs="Segoe UI"/>
-          <w:lang w:val="el-GR"/>
-        </w:rPr>
-        <w:t>για</w:t>
-      </w:r>
-      <w:r>
-        <w:rPr>
-          <w:rFonts w:ascii="Segoe UI" w:hAnsi="Segoe UI" w:cs="Segoe UI"/>
-          <w:lang w:val="el-GR"/>
-        </w:rPr>
-        <w:t xml:space="preserve"> κάποια στήλη</w:t>
-      </w:r>
-      <w:r>
-        <w:rPr>
-          <w:rFonts w:ascii="Segoe UI" w:hAnsi="Segoe UI" w:cs="Segoe UI"/>
-          <w:lang w:val="el-GR"/>
-        </w:rPr>
-        <w:t xml:space="preserve"> της διεύθυνσης κατοικίας</w:t>
-      </w:r>
-      <w:r>
-        <w:rPr>
-          <w:rFonts w:ascii="Segoe UI" w:hAnsi="Segoe UI" w:cs="Segoe UI"/>
-          <w:lang w:val="el-GR"/>
-        </w:rPr>
-        <w:t>, (π.χ. μένει σε κάποιο χωριό, χωρίς οδούς / αρίθμηση), το πεδίο θα πρέπει να παραμείνει κενό και να μην συμπληρώνεται «δεν υπάρχει οδός/αριθμός/κ.λπ.»</w:t>
+        <w:t>Τα στοιχεία που καταχωρούνται δεν θα πρέπει να έχουν κενά πριν ή μετά την πληροφορία που καταχωρείται. Για παράδειγμα στο πεδίο ΤΑΞΗ θα πρέπει να υπάρχει η πληροφορία «Β» και όχι « Β»</w:t>
       </w:r>
     </w:p>
     <w:p>
@@ -2689,29 +2483,6 @@
           <w:rFonts w:ascii="Segoe UI" w:hAnsi="Segoe UI" w:cs="Segoe UI"/>
           <w:lang w:val="el-GR"/>
         </w:rPr>
-        <w:t>Τα στοιχεία που καταχωρούνται δεν θα πρέπει να έχουν κενά πριν ή μετά την πληροφορία που καταχωρείται. Για παράδειγμα στο πεδίο ΤΑΞΗ θα πρέπει να υπάρχει η πληροφορία «Β» και όχι « Β»</w:t>
-      </w:r>
-    </w:p>
-    <w:p>
-      <w:pPr>
-        <w:pStyle w:val="a8"/>
-        <w:numPr>
-          <w:ilvl w:val="0"/>
-          <w:numId w:val="1"/>
-        </w:numPr>
-        <w:ind w:left="426" w:hanging="426"/>
-        <w:contextualSpacing w:val="0"/>
-        <w:jc w:val="both"/>
-        <w:rPr>
-          <w:rFonts w:ascii="Segoe UI" w:hAnsi="Segoe UI" w:cs="Segoe UI"/>
-          <w:lang w:val="el-GR"/>
-        </w:rPr>
-      </w:pPr>
-      <w:r>
-        <w:rPr>
-          <w:rFonts w:ascii="Segoe UI" w:hAnsi="Segoe UI" w:cs="Segoe UI"/>
-          <w:lang w:val="el-GR"/>
-        </w:rPr>
         <w:t xml:space="preserve">Οι σχολικές μονάδες θα πρέπει να στέλνουν στο αρχείο </w:t>
       </w:r>
       <w:r>
@@ -2776,7 +2547,7 @@
         </w:rPr>
         <w:t xml:space="preserve"> (</w:t>
       </w:r>
-      <w:hyperlink r:id="rId14" w:history="1">
+      <w:hyperlink r:id="rId13" w:history="1">
         <w:r>
           <w:rPr>
             <w:rStyle w:val="-"/>
@@ -3298,8 +3069,8 @@
       </w:pPr>
     </w:p>
     <w:sectPr>
-      <w:headerReference w:type="default" r:id="rId15"/>
-      <w:footerReference w:type="default" r:id="rId16"/>
+      <w:headerReference w:type="default" r:id="rId14"/>
+      <w:footerReference w:type="default" r:id="rId15"/>
       <w:pgSz w:w="11906" w:h="16838"/>
       <w:pgMar w:top="1440" w:right="1138" w:bottom="1138" w:left="1138" w:header="706" w:footer="706" w:gutter="0"/>
       <w:cols w:space="708"/>
@@ -4904,6 +4675,8 @@
   <w:rsids>
     <w:rsidRoot w:val="00CB2389"/>
     <w:rsid w:val="0001420B"/>
+    <w:rsid w:val="000C64E7"/>
+    <w:rsid w:val="001647F2"/>
     <w:rsid w:val="001A74E8"/>
     <w:rsid w:val="00225782"/>
     <w:rsid w:val="002A0040"/>
@@ -4911,6 +4684,7 @@
     <w:rsid w:val="003D4A33"/>
     <w:rsid w:val="004C690F"/>
     <w:rsid w:val="0062199D"/>
+    <w:rsid w:val="00712718"/>
     <w:rsid w:val="00975D80"/>
     <w:rsid w:val="009A1E6C"/>
     <w:rsid w:val="00B95A90"/>
@@ -5725,6 +5499,21 @@
 </file>
 
 <file path=customXml/item2.xml><?xml version="1.0" encoding="utf-8"?>
+<?mso-contentType ?>
+<FormTemplates xmlns="http://schemas.microsoft.com/sharepoint/v3/contenttype/forms">
+  <Display>DocumentLibraryForm</Display>
+  <Edit>DocumentLibraryForm</Edit>
+  <New>DocumentLibraryForm</New>
+</FormTemplates>
+</file>
+
+<file path=customXml/item3.xml><?xml version="1.0" encoding="utf-8"?>
+<p:properties xmlns:p="http://schemas.microsoft.com/office/2006/metadata/properties" xmlns:xsi="http://www.w3.org/2001/XMLSchema-instance" xmlns:pc="http://schemas.microsoft.com/office/infopath/2007/PartnerControls">
+  <documentManagement/>
+</p:properties>
+</file>
+
+<file path=customXml/item4.xml><?xml version="1.0" encoding="utf-8"?>
 <ct:contentTypeSchema xmlns:ct="http://schemas.microsoft.com/office/2006/metadata/contentType" xmlns:ma="http://schemas.microsoft.com/office/2006/metadata/properties/metaAttributes" ct:_="" ma:_="" ma:contentTypeName="Έγγραφο" ma:contentTypeID="0x010100A45E1A4314BA7149AC65FBF8B7CC2C01" ma:contentTypeVersion="5" ma:contentTypeDescription="Δημιουργία νέου εγγράφου" ma:contentTypeScope="" ma:versionID="30df76d8e8017dafc55223b836f45275">
   <xsd:schema xmlns:xsd="http://www.w3.org/2001/XMLSchema" xmlns:xs="http://www.w3.org/2001/XMLSchema" xmlns:p="http://schemas.microsoft.com/office/2006/metadata/properties" xmlns:ns2="e08d049b-25f7-4cba-bda0-60da48ebd72a" xmlns:ns3="5336a0c9-c085-4160-b309-e6ecf2130411" targetNamespace="http://schemas.microsoft.com/office/2006/metadata/properties" ma:root="true" ma:fieldsID="5e8bb4500a7a2c3267d21e4a9bff464e" ns2:_="" ns3:_="">
     <xsd:import namespace="e08d049b-25f7-4cba-bda0-60da48ebd72a"/>
@@ -5887,23 +5676,8 @@
 </ct:contentTypeSchema>
 </file>
 
-<file path=customXml/item3.xml><?xml version="1.0" encoding="utf-8"?>
+<file path=customXml/item5.xml><?xml version="1.0" encoding="utf-8"?>
 <b:Sources xmlns:b="http://schemas.openxmlformats.org/officeDocument/2006/bibliography" xmlns="http://schemas.openxmlformats.org/officeDocument/2006/bibliography" SelectedStyle="\APASixthEditionOfficeOnline.xsl" StyleName="APA" Version="6"/>
-</file>
-
-<file path=customXml/item4.xml><?xml version="1.0" encoding="utf-8"?>
-<?mso-contentType ?>
-<FormTemplates xmlns="http://schemas.microsoft.com/sharepoint/v3/contenttype/forms">
-  <Display>DocumentLibraryForm</Display>
-  <Edit>DocumentLibraryForm</Edit>
-  <New>DocumentLibraryForm</New>
-</FormTemplates>
-</file>
-
-<file path=customXml/item5.xml><?xml version="1.0" encoding="utf-8"?>
-<p:properties xmlns:p="http://schemas.microsoft.com/office/2006/metadata/properties" xmlns:xsi="http://www.w3.org/2001/XMLSchema-instance" xmlns:pc="http://schemas.microsoft.com/office/infopath/2007/PartnerControls">
-  <documentManagement/>
-</p:properties>
 </file>
 
 <file path=customXml/itemProps1.xml><?xml version="1.0" encoding="utf-8"?>
@@ -5915,6 +5689,23 @@
 </file>
 
 <file path=customXml/itemProps2.xml><?xml version="1.0" encoding="utf-8"?>
+<ds:datastoreItem xmlns:ds="http://schemas.openxmlformats.org/officeDocument/2006/customXml" ds:itemID="{A186DCCE-1CFB-4DD8-8EEE-18C383EA28A6}">
+  <ds:schemaRefs>
+    <ds:schemaRef ds:uri="http://schemas.microsoft.com/sharepoint/v3/contenttype/forms"/>
+  </ds:schemaRefs>
+</ds:datastoreItem>
+</file>
+
+<file path=customXml/itemProps3.xml><?xml version="1.0" encoding="utf-8"?>
+<ds:datastoreItem xmlns:ds="http://schemas.openxmlformats.org/officeDocument/2006/customXml" ds:itemID="{1DB7F0D5-E839-44F7-AD32-35728AC08C63}">
+  <ds:schemaRefs>
+    <ds:schemaRef ds:uri="http://schemas.microsoft.com/office/2006/metadata/properties"/>
+    <ds:schemaRef ds:uri="http://schemas.microsoft.com/office/infopath/2007/PartnerControls"/>
+  </ds:schemaRefs>
+</ds:datastoreItem>
+</file>
+
+<file path=customXml/itemProps4.xml><?xml version="1.0" encoding="utf-8"?>
 <ds:datastoreItem xmlns:ds="http://schemas.openxmlformats.org/officeDocument/2006/customXml" ds:itemID="{C61F6B57-11A1-4DFF-BDEC-BEEA1E3CF4C5}">
   <ds:schemaRefs>
     <ds:schemaRef ds:uri="http://schemas.microsoft.com/office/2006/metadata/contentType"/>
@@ -5933,27 +5724,10 @@
 </ds:datastoreItem>
 </file>
 
-<file path=customXml/itemProps3.xml><?xml version="1.0" encoding="utf-8"?>
+<file path=customXml/itemProps5.xml><?xml version="1.0" encoding="utf-8"?>
 <ds:datastoreItem xmlns:ds="http://schemas.openxmlformats.org/officeDocument/2006/customXml" ds:itemID="{4054E799-ED74-493D-9E08-504834CAEF3D}">
   <ds:schemaRefs>
     <ds:schemaRef ds:uri="http://schemas.openxmlformats.org/officeDocument/2006/bibliography"/>
   </ds:schemaRefs>
 </ds:datastoreItem>
-</file>
-
-<file path=customXml/itemProps4.xml><?xml version="1.0" encoding="utf-8"?>
-<ds:datastoreItem xmlns:ds="http://schemas.openxmlformats.org/officeDocument/2006/customXml" ds:itemID="{A186DCCE-1CFB-4DD8-8EEE-18C383EA28A6}">
-  <ds:schemaRefs>
-    <ds:schemaRef ds:uri="http://schemas.microsoft.com/sharepoint/v3/contenttype/forms"/>
-  </ds:schemaRefs>
-</ds:datastoreItem>
-</file>
-
-<file path=customXml/itemProps5.xml><?xml version="1.0" encoding="utf-8"?>
-<ds:datastoreItem xmlns:ds="http://schemas.openxmlformats.org/officeDocument/2006/customXml" ds:itemID="{1DB7F0D5-E839-44F7-AD32-35728AC08C63}">
-  <ds:schemaRefs>
-    <ds:schemaRef ds:uri="http://schemas.microsoft.com/office/2006/metadata/properties"/>
-    <ds:schemaRef ds:uri="http://schemas.microsoft.com/office/infopath/2007/PartnerControls"/>
-  </ds:schemaRefs>
-</ds:datastoreItem>
 </file>
</xml_diff>